<commit_message>
Minutes and Personal Diary
- added the minutes of meetings
- updated my personal diary.
</commit_message>
<xml_diff>
--- a/Documentation/Diaries/Tasos/Tasos_Diary.docx
+++ b/Documentation/Diaries/Tasos/Tasos_Diary.docx
@@ -257,11 +257,7 @@
               <w:t>Team Meeting (use cases, CRC)</w:t>
             </w:r>
           </w:p>
-          <w:p>
-            <w:r>
-              <w:t>(I took the Meeting Minutes)</w:t>
-            </w:r>
-          </w:p>
+          <w:p/>
         </w:tc>
         <w:tc>
           <w:tcPr>
@@ -316,38 +312,53 @@
             <w:r>
               <w:t>Team Meeting (CRC, Task estimation)</w:t>
             </w:r>
-            <w:bookmarkStart w:id="0" w:name="_GoBack"/>
-            <w:bookmarkEnd w:id="0"/>
-          </w:p>
-          <w:p>
-            <w:r>
-              <w:t>(I took the meeting minutes)</w:t>
-            </w:r>
-          </w:p>
-        </w:tc>
-        <w:tc>
-          <w:tcPr>
-            <w:tcW w:w="1743" w:type="dxa"/>
-          </w:tcPr>
-          <w:p/>
-        </w:tc>
-        <w:tc>
-          <w:tcPr>
-            <w:tcW w:w="1743" w:type="dxa"/>
-          </w:tcPr>
-          <w:p/>
-        </w:tc>
-        <w:tc>
-          <w:tcPr>
-            <w:tcW w:w="1744" w:type="dxa"/>
-          </w:tcPr>
-          <w:p/>
-        </w:tc>
-        <w:tc>
-          <w:tcPr>
-            <w:tcW w:w="1744" w:type="dxa"/>
-          </w:tcPr>
-          <w:p/>
+          </w:p>
+          <w:p/>
+        </w:tc>
+        <w:tc>
+          <w:tcPr>
+            <w:tcW w:w="1743" w:type="dxa"/>
+          </w:tcPr>
+          <w:p/>
+        </w:tc>
+        <w:tc>
+          <w:tcPr>
+            <w:tcW w:w="1743" w:type="dxa"/>
+          </w:tcPr>
+          <w:p>
+            <w:r>
+              <w:t>Team Meeting</w:t>
+            </w:r>
+          </w:p>
+          <w:p>
+            <w:r>
+              <w:t>(Created UML classes and discussed about system architecture)</w:t>
+            </w:r>
+          </w:p>
+        </w:tc>
+        <w:tc>
+          <w:tcPr>
+            <w:tcW w:w="1744" w:type="dxa"/>
+          </w:tcPr>
+          <w:p/>
+        </w:tc>
+        <w:tc>
+          <w:tcPr>
+            <w:tcW w:w="1744" w:type="dxa"/>
+          </w:tcPr>
+          <w:p>
+            <w:r>
+              <w:t xml:space="preserve">Worked with </w:t>
+            </w:r>
+            <w:proofErr w:type="spellStart"/>
+            <w:r>
+              <w:t>Mattsi</w:t>
+            </w:r>
+            <w:proofErr w:type="spellEnd"/>
+            <w:r>
+              <w:t xml:space="preserve"> on setting up the database. We implemented some functionality based on models from UML classes</w:t>
+            </w:r>
+          </w:p>
         </w:tc>
         <w:tc>
           <w:tcPr>
@@ -386,19 +397,42 @@
           <w:tcPr>
             <w:tcW w:w="1743" w:type="dxa"/>
           </w:tcPr>
-          <w:p/>
-        </w:tc>
-        <w:tc>
-          <w:tcPr>
-            <w:tcW w:w="1743" w:type="dxa"/>
-          </w:tcPr>
-          <w:p/>
-        </w:tc>
-        <w:tc>
-          <w:tcPr>
-            <w:tcW w:w="1743" w:type="dxa"/>
-          </w:tcPr>
-          <w:p/>
+          <w:p>
+            <w:r>
+              <w:t>Team Meeting</w:t>
+            </w:r>
+          </w:p>
+          <w:p>
+            <w:r>
+              <w:t>(Completed the UML classes both in client and server)</w:t>
+            </w:r>
+          </w:p>
+        </w:tc>
+        <w:tc>
+          <w:tcPr>
+            <w:tcW w:w="1743" w:type="dxa"/>
+          </w:tcPr>
+          <w:p/>
+        </w:tc>
+        <w:tc>
+          <w:tcPr>
+            <w:tcW w:w="1743" w:type="dxa"/>
+          </w:tcPr>
+          <w:p>
+            <w:r>
+              <w:t>Team Meeting</w:t>
+            </w:r>
+          </w:p>
+          <w:p>
+            <w:r>
+              <w:t>(Reviewed all the documentation so far</w:t>
+            </w:r>
+            <w:bookmarkStart w:id="0" w:name="_GoBack"/>
+            <w:bookmarkEnd w:id="0"/>
+            <w:r>
+              <w:t>)</w:t>
+            </w:r>
+          </w:p>
         </w:tc>
         <w:tc>
           <w:tcPr>
@@ -1340,7 +1374,7 @@
 </file>
 
 <file path=customXml/itemProps1.xml><?xml version="1.0" encoding="utf-8"?>
-<ds:datastoreItem xmlns:ds="http://schemas.openxmlformats.org/officeDocument/2006/customXml" ds:itemID="{C46B80DD-D53F-41B2-BCB4-E2B860589515}">
+<ds:datastoreItem xmlns:ds="http://schemas.openxmlformats.org/officeDocument/2006/customXml" ds:itemID="{9779F789-DC7F-4F9F-9491-45F0CFF7E4FC}">
   <ds:schemaRefs>
     <ds:schemaRef ds:uri="http://schemas.openxmlformats.org/officeDocument/2006/bibliography"/>
   </ds:schemaRefs>

</xml_diff>

<commit_message>
Updated my diary and added minutes from last meeting
</commit_message>
<xml_diff>
--- a/Documentation/Diaries/Tasos/Tasos_Diary.docx
+++ b/Documentation/Diaries/Tasos/Tasos_Diary.docx
@@ -425,38 +425,40 @@
           </w:p>
           <w:p>
             <w:r>
-              <w:t>(Reviewed all the documentation so far</w:t>
-            </w:r>
+              <w:t>(Reviewed all the documentation so far)</w:t>
+            </w:r>
+          </w:p>
+        </w:tc>
+        <w:tc>
+          <w:tcPr>
+            <w:tcW w:w="1744" w:type="dxa"/>
+          </w:tcPr>
+          <w:p>
             <w:bookmarkStart w:id="0" w:name="_GoBack"/>
             <w:bookmarkEnd w:id="0"/>
-            <w:r>
-              <w:t>)</w:t>
-            </w:r>
-          </w:p>
-        </w:tc>
-        <w:tc>
-          <w:tcPr>
-            <w:tcW w:w="1744" w:type="dxa"/>
-          </w:tcPr>
-          <w:p/>
-        </w:tc>
-        <w:tc>
-          <w:tcPr>
-            <w:tcW w:w="1744" w:type="dxa"/>
-          </w:tcPr>
-          <w:p/>
-        </w:tc>
-        <w:tc>
-          <w:tcPr>
-            <w:tcW w:w="1744" w:type="dxa"/>
-          </w:tcPr>
-          <w:p/>
-        </w:tc>
-        <w:tc>
-          <w:tcPr>
-            <w:tcW w:w="1744" w:type="dxa"/>
-          </w:tcPr>
-          <w:p/>
+          </w:p>
+        </w:tc>
+        <w:tc>
+          <w:tcPr>
+            <w:tcW w:w="1744" w:type="dxa"/>
+          </w:tcPr>
+          <w:p/>
+        </w:tc>
+        <w:tc>
+          <w:tcPr>
+            <w:tcW w:w="1744" w:type="dxa"/>
+          </w:tcPr>
+          <w:p/>
+        </w:tc>
+        <w:tc>
+          <w:tcPr>
+            <w:tcW w:w="1744" w:type="dxa"/>
+          </w:tcPr>
+          <w:p>
+            <w:r>
+              <w:t>Updated the requirement analysis and the use cases.</w:t>
+            </w:r>
+          </w:p>
         </w:tc>
       </w:tr>
       <w:tr>
@@ -483,13 +485,34 @@
           <w:tcPr>
             <w:tcW w:w="1743" w:type="dxa"/>
           </w:tcPr>
-          <w:p/>
-        </w:tc>
-        <w:tc>
-          <w:tcPr>
-            <w:tcW w:w="1743" w:type="dxa"/>
-          </w:tcPr>
-          <w:p/>
+          <w:p>
+            <w:r>
+              <w:t>Team Meeting</w:t>
+            </w:r>
+          </w:p>
+          <w:p>
+            <w:r>
+              <w:t>(Document style and code style conventions, draft overview of our work so far)</w:t>
+            </w:r>
+          </w:p>
+        </w:tc>
+        <w:tc>
+          <w:tcPr>
+            <w:tcW w:w="1743" w:type="dxa"/>
+          </w:tcPr>
+          <w:p>
+            <w:r>
+              <w:t xml:space="preserve">Worked with </w:t>
+            </w:r>
+            <w:proofErr w:type="spellStart"/>
+            <w:r>
+              <w:t>Mattsi</w:t>
+            </w:r>
+            <w:proofErr w:type="spellEnd"/>
+            <w:r>
+              <w:t xml:space="preserve"> on the skeleton of web server’s framework.</w:t>
+            </w:r>
+          </w:p>
         </w:tc>
         <w:tc>
           <w:tcPr>
@@ -1374,7 +1397,7 @@
 </file>
 
 <file path=customXml/itemProps1.xml><?xml version="1.0" encoding="utf-8"?>
-<ds:datastoreItem xmlns:ds="http://schemas.openxmlformats.org/officeDocument/2006/customXml" ds:itemID="{9779F789-DC7F-4F9F-9491-45F0CFF7E4FC}">
+<ds:datastoreItem xmlns:ds="http://schemas.openxmlformats.org/officeDocument/2006/customXml" ds:itemID="{49F22F1A-AC79-44E4-AE04-B5BDD498B8D4}">
   <ds:schemaRefs>
     <ds:schemaRef ds:uri="http://schemas.openxmlformats.org/officeDocument/2006/bibliography"/>
   </ds:schemaRefs>

</xml_diff>

<commit_message>
Rendering map on web browser
- Updated Meeting minutes and personal diary.
- game.html parses local json files and renders on web browser.
- More work needs to be done when we will talk about visibility.
</commit_message>
<xml_diff>
--- a/Documentation/Diaries/Tasos/Tasos_Diary.docx
+++ b/Documentation/Diaries/Tasos/Tasos_Diary.docx
@@ -233,7 +233,15 @@
               <w:t>I worked on</w:t>
             </w:r>
             <w:r>
-              <w:t xml:space="preserve"> a use case with </w:t>
+              <w:t xml:space="preserve"> use case</w:t>
+            </w:r>
+            <w:r>
+              <w:t>s</w:t>
+            </w:r>
+            <w:bookmarkStart w:id="0" w:name="_GoBack"/>
+            <w:bookmarkEnd w:id="0"/>
+            <w:r>
+              <w:t xml:space="preserve"> with </w:t>
             </w:r>
             <w:proofErr w:type="spellStart"/>
             <w:r>
@@ -433,10 +441,7 @@
           <w:tcPr>
             <w:tcW w:w="1744" w:type="dxa"/>
           </w:tcPr>
-          <w:p>
-            <w:bookmarkStart w:id="0" w:name="_GoBack"/>
-            <w:bookmarkEnd w:id="0"/>
-          </w:p>
+          <w:p/>
         </w:tc>
         <w:tc>
           <w:tcPr>
@@ -518,25 +523,46 @@
           <w:tcPr>
             <w:tcW w:w="1743" w:type="dxa"/>
           </w:tcPr>
-          <w:p/>
-        </w:tc>
-        <w:tc>
-          <w:tcPr>
-            <w:tcW w:w="1744" w:type="dxa"/>
-          </w:tcPr>
-          <w:p/>
-        </w:tc>
-        <w:tc>
-          <w:tcPr>
-            <w:tcW w:w="1744" w:type="dxa"/>
-          </w:tcPr>
-          <w:p/>
-        </w:tc>
-        <w:tc>
-          <w:tcPr>
-            <w:tcW w:w="1744" w:type="dxa"/>
-          </w:tcPr>
-          <w:p/>
+          <w:p>
+            <w:r>
+              <w:t>Team Meeting</w:t>
+            </w:r>
+          </w:p>
+          <w:p>
+            <w:r>
+              <w:t>(Worked with Xiao on database)</w:t>
+            </w:r>
+          </w:p>
+        </w:tc>
+        <w:tc>
+          <w:tcPr>
+            <w:tcW w:w="1744" w:type="dxa"/>
+          </w:tcPr>
+          <w:p>
+            <w:r>
+              <w:t>Completed the database functionality.</w:t>
+            </w:r>
+          </w:p>
+        </w:tc>
+        <w:tc>
+          <w:tcPr>
+            <w:tcW w:w="1744" w:type="dxa"/>
+          </w:tcPr>
+          <w:p>
+            <w:r>
+              <w:t>Worked on rendering the dungeon’s map on web browser.</w:t>
+            </w:r>
+          </w:p>
+        </w:tc>
+        <w:tc>
+          <w:tcPr>
+            <w:tcW w:w="1744" w:type="dxa"/>
+          </w:tcPr>
+          <w:p>
+            <w:r>
+              <w:t>Completed the rendering of dungeon’s map on web browser.</w:t>
+            </w:r>
+          </w:p>
         </w:tc>
         <w:tc>
           <w:tcPr>
@@ -1397,7 +1423,7 @@
 </file>
 
 <file path=customXml/itemProps1.xml><?xml version="1.0" encoding="utf-8"?>
-<ds:datastoreItem xmlns:ds="http://schemas.openxmlformats.org/officeDocument/2006/customXml" ds:itemID="{49F22F1A-AC79-44E4-AE04-B5BDD498B8D4}">
+<ds:datastoreItem xmlns:ds="http://schemas.openxmlformats.org/officeDocument/2006/customXml" ds:itemID="{109546E2-32E5-49E2-9176-395C6B49F022}">
   <ds:schemaRefs>
     <ds:schemaRef ds:uri="http://schemas.openxmlformats.org/officeDocument/2006/bibliography"/>
   </ds:schemaRefs>

</xml_diff>

<commit_message>
Updated diary and added final version of requirements
</commit_message>
<xml_diff>
--- a/Documentation/Diaries/Tasos/Tasos_Diary.docx
+++ b/Documentation/Diaries/Tasos/Tasos_Diary.docx
@@ -1,31 +1,48 @@
 
 <file path=word/document.xml><?xml version="1.0" encoding="utf-8"?>
-<w:document xmlns:wpc="http://schemas.microsoft.com/office/word/2010/wordprocessingCanvas" xmlns:cx="http://schemas.microsoft.com/office/drawing/2014/chartex" xmlns:cx1="http://schemas.microsoft.com/office/drawing/2015/9/8/chartex" xmlns:cx2="http://schemas.microsoft.com/office/drawing/2015/10/21/chartex" xmlns:cx3="http://schemas.microsoft.com/office/drawing/2016/5/9/chartex" xmlns:cx4="http://schemas.microsoft.com/office/drawing/2016/5/10/chartex" xmlns:cx5="http://schemas.microsoft.com/office/drawing/2016/5/11/chartex" xmlns:mc="http://schemas.openxmlformats.org/markup-compatibility/2006" xmlns:o="urn:schemas-microsoft-com:office:office" xmlns:r="http://schemas.openxmlformats.org/officeDocument/2006/relationships" xmlns:m="http://schemas.openxmlformats.org/officeDocument/2006/math" xmlns:v="urn:schemas-microsoft-com:vml" xmlns:wp14="http://schemas.microsoft.com/office/word/2010/wordprocessingDrawing" xmlns:wp="http://schemas.openxmlformats.org/drawingml/2006/wordprocessingDrawing" xmlns:w10="urn:schemas-microsoft-com:office:word" xmlns:w="http://schemas.openxmlformats.org/wordprocessingml/2006/main" xmlns:w14="http://schemas.microsoft.com/office/word/2010/wordml" xmlns:w15="http://schemas.microsoft.com/office/word/2012/wordml" xmlns:w16se="http://schemas.microsoft.com/office/word/2015/wordml/symex" xmlns:wpg="http://schemas.microsoft.com/office/word/2010/wordprocessingGroup" xmlns:wpi="http://schemas.microsoft.com/office/word/2010/wordprocessingInk" xmlns:wne="http://schemas.microsoft.com/office/word/2006/wordml" xmlns:wps="http://schemas.microsoft.com/office/word/2010/wordprocessingShape" mc:Ignorable="w14 w15 w16se wp14">
+<w:document xmlns:o="urn:schemas-microsoft-com:office:office" xmlns:r="http://schemas.openxmlformats.org/officeDocument/2006/relationships" xmlns:v="urn:schemas-microsoft-com:vml" xmlns:w="http://schemas.openxmlformats.org/wordprocessingml/2006/main" xmlns:w10="urn:schemas-microsoft-com:office:word" xmlns:wp="http://schemas.openxmlformats.org/drawingml/2006/wordprocessingDrawing" xmlns:wps="http://schemas.microsoft.com/office/word/2010/wordprocessingShape" xmlns:wpg="http://schemas.microsoft.com/office/word/2010/wordprocessingGroup" xmlns:mc="http://schemas.openxmlformats.org/markup-compatibility/2006" xmlns:wp14="http://schemas.microsoft.com/office/word/2010/wordprocessingDrawing" xmlns:w14="http://schemas.microsoft.com/office/word/2010/wordml" mc:Ignorable="w14 wp14">
   <w:body>
     <w:tbl>
       <w:tblPr>
         <w:tblStyle w:val="a3"/>
-        <w:tblW w:w="0" w:type="auto"/>
-        <w:tblLook w:val="04A0" w:firstRow="1" w:lastRow="0" w:firstColumn="1" w:lastColumn="0" w:noHBand="0" w:noVBand="1"/>
+        <w:tblW w:w="13946" w:type="dxa"/>
+        <w:jc w:val="left"/>
+        <w:tblInd w:w="0" w:type="dxa"/>
+        <w:tblCellMar>
+          <w:top w:w="0" w:type="dxa"/>
+          <w:left w:w="108" w:type="dxa"/>
+          <w:bottom w:w="0" w:type="dxa"/>
+          <w:right w:w="108" w:type="dxa"/>
+        </w:tblCellMar>
+        <w:tblLook w:val="04a0" w:noVBand="1" w:noHBand="0" w:lastColumn="0" w:firstColumn="1" w:lastRow="0" w:firstRow="1"/>
       </w:tblPr>
       <w:tblGrid>
         <w:gridCol w:w="1743"/>
         <w:gridCol w:w="1743"/>
         <w:gridCol w:w="1743"/>
+        <w:gridCol w:w="1744"/>
         <w:gridCol w:w="1743"/>
-        <w:gridCol w:w="1744"/>
-        <w:gridCol w:w="1744"/>
-        <w:gridCol w:w="1744"/>
-        <w:gridCol w:w="1744"/>
+        <w:gridCol w:w="1743"/>
+        <w:gridCol w:w="1743"/>
+        <w:gridCol w:w="1742"/>
       </w:tblGrid>
       <w:tr>
-        <w:tc>
-          <w:tcPr>
-            <w:tcW w:w="1743" w:type="dxa"/>
-          </w:tcPr>
-          <w:p>
-            <w:pPr>
+        <w:trPr/>
+        <w:tc>
+          <w:tcPr>
+            <w:tcW w:w="1743" w:type="dxa"/>
+            <w:tcBorders/>
+            <w:shd w:fill="auto" w:val="clear"/>
+            <w:tcMar>
+              <w:left w:w="108" w:type="dxa"/>
+            </w:tcMar>
+          </w:tcPr>
+          <w:p>
+            <w:pPr>
+              <w:pStyle w:val="Normal"/>
+              <w:spacing w:lineRule="auto" w:line="240" w:before="0" w:after="0"/>
               <w:rPr>
+                <w:b/>
                 <w:b/>
               </w:rPr>
             </w:pPr>
@@ -40,102 +57,180 @@
         <w:tc>
           <w:tcPr>
             <w:tcW w:w="1743" w:type="dxa"/>
-          </w:tcPr>
-          <w:p>
-            <w:r>
-              <w:t>Mond</w:t>
-            </w:r>
-            <w:r>
-              <w:t>a</w:t>
-            </w:r>
-            <w:r>
-              <w:t>y</w:t>
-            </w:r>
-          </w:p>
-        </w:tc>
-        <w:tc>
-          <w:tcPr>
-            <w:tcW w:w="1743" w:type="dxa"/>
-          </w:tcPr>
-          <w:p>
-            <w:r>
+            <w:tcBorders/>
+            <w:shd w:fill="auto" w:val="clear"/>
+            <w:tcMar>
+              <w:left w:w="108" w:type="dxa"/>
+            </w:tcMar>
+          </w:tcPr>
+          <w:p>
+            <w:pPr>
+              <w:pStyle w:val="Normal"/>
+              <w:spacing w:lineRule="auto" w:line="240" w:before="0" w:after="0"/>
+              <w:rPr/>
+            </w:pPr>
+            <w:r>
+              <w:rPr/>
+              <w:t>Monday</w:t>
+            </w:r>
+          </w:p>
+        </w:tc>
+        <w:tc>
+          <w:tcPr>
+            <w:tcW w:w="1743" w:type="dxa"/>
+            <w:tcBorders/>
+            <w:shd w:fill="auto" w:val="clear"/>
+            <w:tcMar>
+              <w:left w:w="108" w:type="dxa"/>
+            </w:tcMar>
+          </w:tcPr>
+          <w:p>
+            <w:pPr>
+              <w:pStyle w:val="Normal"/>
+              <w:spacing w:lineRule="auto" w:line="240" w:before="0" w:after="0"/>
+              <w:rPr/>
+            </w:pPr>
+            <w:r>
+              <w:rPr/>
               <w:t>Tuesday</w:t>
             </w:r>
           </w:p>
         </w:tc>
         <w:tc>
           <w:tcPr>
-            <w:tcW w:w="1743" w:type="dxa"/>
-          </w:tcPr>
-          <w:p>
-            <w:r>
+            <w:tcW w:w="1744" w:type="dxa"/>
+            <w:tcBorders/>
+            <w:shd w:fill="auto" w:val="clear"/>
+            <w:tcMar>
+              <w:left w:w="108" w:type="dxa"/>
+            </w:tcMar>
+          </w:tcPr>
+          <w:p>
+            <w:pPr>
+              <w:pStyle w:val="Normal"/>
+              <w:spacing w:lineRule="auto" w:line="240" w:before="0" w:after="0"/>
+              <w:rPr/>
+            </w:pPr>
+            <w:r>
+              <w:rPr/>
               <w:t>Wednesday</w:t>
             </w:r>
           </w:p>
         </w:tc>
         <w:tc>
           <w:tcPr>
-            <w:tcW w:w="1744" w:type="dxa"/>
-          </w:tcPr>
-          <w:p>
-            <w:r>
+            <w:tcW w:w="1743" w:type="dxa"/>
+            <w:tcBorders/>
+            <w:shd w:fill="auto" w:val="clear"/>
+            <w:tcMar>
+              <w:left w:w="108" w:type="dxa"/>
+            </w:tcMar>
+          </w:tcPr>
+          <w:p>
+            <w:pPr>
+              <w:pStyle w:val="Normal"/>
+              <w:spacing w:lineRule="auto" w:line="240" w:before="0" w:after="0"/>
+              <w:rPr/>
+            </w:pPr>
+            <w:r>
+              <w:rPr/>
               <w:t>Thursday</w:t>
             </w:r>
           </w:p>
         </w:tc>
         <w:tc>
           <w:tcPr>
-            <w:tcW w:w="1744" w:type="dxa"/>
-          </w:tcPr>
-          <w:p>
-            <w:r>
+            <w:tcW w:w="1743" w:type="dxa"/>
+            <w:tcBorders/>
+            <w:shd w:fill="auto" w:val="clear"/>
+            <w:tcMar>
+              <w:left w:w="108" w:type="dxa"/>
+            </w:tcMar>
+          </w:tcPr>
+          <w:p>
+            <w:pPr>
+              <w:pStyle w:val="Normal"/>
+              <w:spacing w:lineRule="auto" w:line="240" w:before="0" w:after="0"/>
+              <w:rPr/>
+            </w:pPr>
+            <w:r>
+              <w:rPr/>
               <w:t>Friday</w:t>
             </w:r>
           </w:p>
         </w:tc>
         <w:tc>
           <w:tcPr>
-            <w:tcW w:w="1744" w:type="dxa"/>
-          </w:tcPr>
-          <w:p>
-            <w:r>
+            <w:tcW w:w="1743" w:type="dxa"/>
+            <w:tcBorders/>
+            <w:shd w:fill="auto" w:val="clear"/>
+            <w:tcMar>
+              <w:left w:w="108" w:type="dxa"/>
+            </w:tcMar>
+          </w:tcPr>
+          <w:p>
+            <w:pPr>
+              <w:pStyle w:val="Normal"/>
+              <w:spacing w:lineRule="auto" w:line="240" w:before="0" w:after="0"/>
+              <w:rPr/>
+            </w:pPr>
+            <w:r>
+              <w:rPr/>
               <w:t>Saturday</w:t>
             </w:r>
           </w:p>
         </w:tc>
         <w:tc>
           <w:tcPr>
-            <w:tcW w:w="1744" w:type="dxa"/>
-          </w:tcPr>
-          <w:p>
-            <w:r>
+            <w:tcW w:w="1742" w:type="dxa"/>
+            <w:tcBorders/>
+            <w:shd w:fill="auto" w:val="clear"/>
+            <w:tcMar>
+              <w:left w:w="108" w:type="dxa"/>
+            </w:tcMar>
+          </w:tcPr>
+          <w:p>
+            <w:pPr>
+              <w:pStyle w:val="Normal"/>
+              <w:spacing w:lineRule="auto" w:line="240" w:before="0" w:after="0"/>
+              <w:rPr/>
+            </w:pPr>
+            <w:r>
+              <w:rPr/>
               <w:t>Sunday</w:t>
             </w:r>
           </w:p>
         </w:tc>
       </w:tr>
       <w:tr>
-        <w:tc>
-          <w:tcPr>
-            <w:tcW w:w="1743" w:type="dxa"/>
-          </w:tcPr>
-          <w:p>
-            <w:r>
+        <w:trPr/>
+        <w:tc>
+          <w:tcPr>
+            <w:tcW w:w="1743" w:type="dxa"/>
+            <w:tcBorders/>
+            <w:shd w:fill="auto" w:val="clear"/>
+            <w:tcMar>
+              <w:left w:w="108" w:type="dxa"/>
+            </w:tcMar>
+          </w:tcPr>
+          <w:p>
+            <w:pPr>
+              <w:pStyle w:val="Normal"/>
+              <w:spacing w:lineRule="auto" w:line="240" w:before="0" w:after="0"/>
+              <w:rPr/>
+            </w:pPr>
+            <w:r>
+              <w:rPr/>
               <w:t>31</w:t>
             </w:r>
             <w:r>
               <w:rPr>
                 <w:vertAlign w:val="superscript"/>
               </w:rPr>
-              <w:t>s</w:t>
-            </w:r>
-            <w:r>
-              <w:rPr>
-                <w:vertAlign w:val="superscript"/>
-              </w:rPr>
-              <w:t xml:space="preserve"> </w:t>
-            </w:r>
-            <w:r>
+              <w:t xml:space="preserve">s </w:t>
+            </w:r>
+            <w:r>
+              <w:rPr/>
               <w:t>Oct</w:t>
             </w:r>
           </w:p>
@@ -143,14 +238,31 @@
         <w:tc>
           <w:tcPr>
             <w:tcW w:w="1743" w:type="dxa"/>
-          </w:tcPr>
-          <w:p>
-            <w:r>
+            <w:tcBorders/>
+            <w:shd w:fill="auto" w:val="clear"/>
+            <w:tcMar>
+              <w:left w:w="108" w:type="dxa"/>
+            </w:tcMar>
+          </w:tcPr>
+          <w:p>
+            <w:pPr>
+              <w:pStyle w:val="Normal"/>
+              <w:spacing w:lineRule="auto" w:line="240" w:before="0" w:after="0"/>
+              <w:rPr/>
+            </w:pPr>
+            <w:r>
+              <w:rPr/>
               <w:t>Team Meeting</w:t>
             </w:r>
           </w:p>
           <w:p>
-            <w:r>
+            <w:pPr>
+              <w:pStyle w:val="Normal"/>
+              <w:spacing w:lineRule="auto" w:line="240" w:before="0" w:after="0"/>
+              <w:rPr/>
+            </w:pPr>
+            <w:r>
+              <w:rPr/>
               <w:t>(sprint 0)</w:t>
             </w:r>
           </w:p>
@@ -158,51 +270,144 @@
         <w:tc>
           <w:tcPr>
             <w:tcW w:w="1743" w:type="dxa"/>
-          </w:tcPr>
-          <w:p/>
-        </w:tc>
-        <w:tc>
-          <w:tcPr>
-            <w:tcW w:w="1743" w:type="dxa"/>
-          </w:tcPr>
-          <w:p>
-            <w:r>
+            <w:tcBorders/>
+            <w:shd w:fill="auto" w:val="clear"/>
+            <w:tcMar>
+              <w:left w:w="108" w:type="dxa"/>
+            </w:tcMar>
+          </w:tcPr>
+          <w:p>
+            <w:pPr>
+              <w:pStyle w:val="Normal"/>
+              <w:spacing w:lineRule="auto" w:line="240" w:before="0" w:after="0"/>
+              <w:rPr/>
+            </w:pPr>
+            <w:r>
+              <w:rPr/>
+            </w:r>
+          </w:p>
+        </w:tc>
+        <w:tc>
+          <w:tcPr>
+            <w:tcW w:w="1744" w:type="dxa"/>
+            <w:tcBorders/>
+            <w:shd w:fill="auto" w:val="clear"/>
+            <w:tcMar>
+              <w:left w:w="108" w:type="dxa"/>
+            </w:tcMar>
+          </w:tcPr>
+          <w:p>
+            <w:pPr>
+              <w:pStyle w:val="Normal"/>
+              <w:spacing w:lineRule="auto" w:line="240" w:before="0" w:after="0"/>
+              <w:rPr/>
+            </w:pPr>
+            <w:r>
+              <w:rPr/>
               <w:t>Team Meeting</w:t>
             </w:r>
           </w:p>
         </w:tc>
         <w:tc>
           <w:tcPr>
-            <w:tcW w:w="1744" w:type="dxa"/>
-          </w:tcPr>
-          <w:p/>
-        </w:tc>
-        <w:tc>
-          <w:tcPr>
-            <w:tcW w:w="1744" w:type="dxa"/>
-          </w:tcPr>
-          <w:p/>
-        </w:tc>
-        <w:tc>
-          <w:tcPr>
-            <w:tcW w:w="1744" w:type="dxa"/>
-          </w:tcPr>
-          <w:p/>
-        </w:tc>
-        <w:tc>
-          <w:tcPr>
-            <w:tcW w:w="1744" w:type="dxa"/>
-          </w:tcPr>
-          <w:p/>
+            <w:tcW w:w="1743" w:type="dxa"/>
+            <w:tcBorders/>
+            <w:shd w:fill="auto" w:val="clear"/>
+            <w:tcMar>
+              <w:left w:w="108" w:type="dxa"/>
+            </w:tcMar>
+          </w:tcPr>
+          <w:p>
+            <w:pPr>
+              <w:pStyle w:val="Normal"/>
+              <w:spacing w:lineRule="auto" w:line="240" w:before="0" w:after="0"/>
+              <w:rPr/>
+            </w:pPr>
+            <w:r>
+              <w:rPr/>
+            </w:r>
+          </w:p>
+        </w:tc>
+        <w:tc>
+          <w:tcPr>
+            <w:tcW w:w="1743" w:type="dxa"/>
+            <w:tcBorders/>
+            <w:shd w:fill="auto" w:val="clear"/>
+            <w:tcMar>
+              <w:left w:w="108" w:type="dxa"/>
+            </w:tcMar>
+          </w:tcPr>
+          <w:p>
+            <w:pPr>
+              <w:pStyle w:val="Normal"/>
+              <w:spacing w:lineRule="auto" w:line="240" w:before="0" w:after="0"/>
+              <w:rPr/>
+            </w:pPr>
+            <w:r>
+              <w:rPr/>
+            </w:r>
+          </w:p>
+        </w:tc>
+        <w:tc>
+          <w:tcPr>
+            <w:tcW w:w="1743" w:type="dxa"/>
+            <w:tcBorders/>
+            <w:shd w:fill="auto" w:val="clear"/>
+            <w:tcMar>
+              <w:left w:w="108" w:type="dxa"/>
+            </w:tcMar>
+          </w:tcPr>
+          <w:p>
+            <w:pPr>
+              <w:pStyle w:val="Normal"/>
+              <w:spacing w:lineRule="auto" w:line="240" w:before="0" w:after="0"/>
+              <w:rPr/>
+            </w:pPr>
+            <w:r>
+              <w:rPr/>
+            </w:r>
+          </w:p>
+        </w:tc>
+        <w:tc>
+          <w:tcPr>
+            <w:tcW w:w="1742" w:type="dxa"/>
+            <w:tcBorders/>
+            <w:shd w:fill="auto" w:val="clear"/>
+            <w:tcMar>
+              <w:left w:w="108" w:type="dxa"/>
+            </w:tcMar>
+          </w:tcPr>
+          <w:p>
+            <w:pPr>
+              <w:pStyle w:val="Normal"/>
+              <w:spacing w:lineRule="auto" w:line="240" w:before="0" w:after="0"/>
+              <w:rPr/>
+            </w:pPr>
+            <w:r>
+              <w:rPr/>
+            </w:r>
+          </w:p>
         </w:tc>
       </w:tr>
       <w:tr>
-        <w:tc>
-          <w:tcPr>
-            <w:tcW w:w="1743" w:type="dxa"/>
-          </w:tcPr>
-          <w:p>
-            <w:r>
+        <w:trPr/>
+        <w:tc>
+          <w:tcPr>
+            <w:tcW w:w="1743" w:type="dxa"/>
+            <w:tcBorders/>
+            <w:shd w:fill="auto" w:val="clear"/>
+            <w:tcMar>
+              <w:left w:w="108" w:type="dxa"/>
+            </w:tcMar>
+          </w:tcPr>
+          <w:p>
+            <w:pPr>
+              <w:pStyle w:val="Normal"/>
+              <w:spacing w:lineRule="auto" w:line="240" w:before="0" w:after="0"/>
+              <w:rPr/>
+            </w:pPr>
+            <w:r>
+              <w:rPr/>
               <w:t>7</w:t>
             </w:r>
             <w:r>
@@ -212,6 +417,7 @@
               <w:t>th</w:t>
             </w:r>
             <w:r>
+              <w:rPr/>
               <w:t xml:space="preserve"> Nov</w:t>
             </w:r>
           </w:p>
@@ -219,95 +425,176 @@
         <w:tc>
           <w:tcPr>
             <w:tcW w:w="1743" w:type="dxa"/>
-          </w:tcPr>
-          <w:p>
-            <w:r>
-              <w:t>Team Meeting</w:t>
-            </w:r>
-            <w:r>
-              <w:t xml:space="preserve"> (sprint </w:t>
-            </w:r>
-            <w:r>
-              <w:t>1</w:t>
-            </w:r>
-            <w:r>
-              <w:t>)</w:t>
-            </w:r>
-          </w:p>
-        </w:tc>
-        <w:tc>
-          <w:tcPr>
-            <w:tcW w:w="1743" w:type="dxa"/>
-          </w:tcPr>
-          <w:p>
-            <w:r>
-              <w:t>I worked on</w:t>
-            </w:r>
-            <w:r>
-              <w:t xml:space="preserve"> use case</w:t>
-            </w:r>
-            <w:r>
-              <w:t>s</w:t>
-            </w:r>
-            <w:r>
-              <w:t xml:space="preserve"> with </w:t>
-            </w:r>
-            <w:proofErr w:type="spellStart"/>
-            <w:r>
-              <w:t>Mattsi</w:t>
-            </w:r>
-            <w:proofErr w:type="spellEnd"/>
-            <w:r>
-              <w:t xml:space="preserve"> about</w:t>
-            </w:r>
-            <w:r>
-              <w:t xml:space="preserve"> player actions in the dungeon.</w:t>
-            </w:r>
-          </w:p>
-        </w:tc>
-        <w:tc>
-          <w:tcPr>
-            <w:tcW w:w="1743" w:type="dxa"/>
-          </w:tcPr>
-          <w:p>
-            <w:r>
+            <w:tcBorders/>
+            <w:shd w:fill="auto" w:val="clear"/>
+            <w:tcMar>
+              <w:left w:w="108" w:type="dxa"/>
+            </w:tcMar>
+          </w:tcPr>
+          <w:p>
+            <w:pPr>
+              <w:pStyle w:val="Normal"/>
+              <w:spacing w:lineRule="auto" w:line="240" w:before="0" w:after="0"/>
+              <w:rPr/>
+            </w:pPr>
+            <w:r>
+              <w:rPr/>
+              <w:t>Team Meeting (sprint 1)</w:t>
+            </w:r>
+          </w:p>
+        </w:tc>
+        <w:tc>
+          <w:tcPr>
+            <w:tcW w:w="1743" w:type="dxa"/>
+            <w:tcBorders/>
+            <w:shd w:fill="auto" w:val="clear"/>
+            <w:tcMar>
+              <w:left w:w="108" w:type="dxa"/>
+            </w:tcMar>
+          </w:tcPr>
+          <w:p>
+            <w:pPr>
+              <w:pStyle w:val="Normal"/>
+              <w:spacing w:lineRule="auto" w:line="240" w:before="0" w:after="0"/>
+              <w:rPr/>
+            </w:pPr>
+            <w:r>
+              <w:rPr/>
+              <w:t>I worked on use cases with Mattsi about player actions in the dungeon.</w:t>
+            </w:r>
+          </w:p>
+        </w:tc>
+        <w:tc>
+          <w:tcPr>
+            <w:tcW w:w="1744" w:type="dxa"/>
+            <w:tcBorders/>
+            <w:shd w:fill="auto" w:val="clear"/>
+            <w:tcMar>
+              <w:left w:w="108" w:type="dxa"/>
+            </w:tcMar>
+          </w:tcPr>
+          <w:p>
+            <w:pPr>
+              <w:pStyle w:val="Normal"/>
+              <w:spacing w:lineRule="auto" w:line="240" w:before="0" w:after="0"/>
+              <w:rPr/>
+            </w:pPr>
+            <w:r>
+              <w:rPr/>
               <w:t>Team Meeting (use cases, CRC)</w:t>
             </w:r>
           </w:p>
-          <w:p/>
-        </w:tc>
-        <w:tc>
-          <w:tcPr>
-            <w:tcW w:w="1744" w:type="dxa"/>
-          </w:tcPr>
-          <w:p/>
-        </w:tc>
-        <w:tc>
-          <w:tcPr>
-            <w:tcW w:w="1744" w:type="dxa"/>
-          </w:tcPr>
-          <w:p/>
-        </w:tc>
-        <w:tc>
-          <w:tcPr>
-            <w:tcW w:w="1744" w:type="dxa"/>
-          </w:tcPr>
-          <w:p/>
-        </w:tc>
-        <w:tc>
-          <w:tcPr>
-            <w:tcW w:w="1744" w:type="dxa"/>
-          </w:tcPr>
-          <w:p/>
+          <w:p>
+            <w:pPr>
+              <w:pStyle w:val="Normal"/>
+              <w:spacing w:lineRule="auto" w:line="240" w:before="0" w:after="0"/>
+              <w:rPr/>
+            </w:pPr>
+            <w:r>
+              <w:rPr/>
+            </w:r>
+          </w:p>
+        </w:tc>
+        <w:tc>
+          <w:tcPr>
+            <w:tcW w:w="1743" w:type="dxa"/>
+            <w:tcBorders/>
+            <w:shd w:fill="auto" w:val="clear"/>
+            <w:tcMar>
+              <w:left w:w="108" w:type="dxa"/>
+            </w:tcMar>
+          </w:tcPr>
+          <w:p>
+            <w:pPr>
+              <w:pStyle w:val="Normal"/>
+              <w:spacing w:lineRule="auto" w:line="240" w:before="0" w:after="0"/>
+              <w:rPr/>
+            </w:pPr>
+            <w:r>
+              <w:rPr/>
+            </w:r>
+          </w:p>
+        </w:tc>
+        <w:tc>
+          <w:tcPr>
+            <w:tcW w:w="1743" w:type="dxa"/>
+            <w:tcBorders/>
+            <w:shd w:fill="auto" w:val="clear"/>
+            <w:tcMar>
+              <w:left w:w="108" w:type="dxa"/>
+            </w:tcMar>
+          </w:tcPr>
+          <w:p>
+            <w:pPr>
+              <w:pStyle w:val="Normal"/>
+              <w:spacing w:lineRule="auto" w:line="240" w:before="0" w:after="0"/>
+              <w:rPr/>
+            </w:pPr>
+            <w:r>
+              <w:rPr/>
+            </w:r>
+          </w:p>
+        </w:tc>
+        <w:tc>
+          <w:tcPr>
+            <w:tcW w:w="1743" w:type="dxa"/>
+            <w:tcBorders/>
+            <w:shd w:fill="auto" w:val="clear"/>
+            <w:tcMar>
+              <w:left w:w="108" w:type="dxa"/>
+            </w:tcMar>
+          </w:tcPr>
+          <w:p>
+            <w:pPr>
+              <w:pStyle w:val="Normal"/>
+              <w:spacing w:lineRule="auto" w:line="240" w:before="0" w:after="0"/>
+              <w:rPr/>
+            </w:pPr>
+            <w:r>
+              <w:rPr/>
+            </w:r>
+          </w:p>
+        </w:tc>
+        <w:tc>
+          <w:tcPr>
+            <w:tcW w:w="1742" w:type="dxa"/>
+            <w:tcBorders/>
+            <w:shd w:fill="auto" w:val="clear"/>
+            <w:tcMar>
+              <w:left w:w="108" w:type="dxa"/>
+            </w:tcMar>
+          </w:tcPr>
+          <w:p>
+            <w:pPr>
+              <w:pStyle w:val="Normal"/>
+              <w:spacing w:lineRule="auto" w:line="240" w:before="0" w:after="0"/>
+              <w:rPr/>
+            </w:pPr>
+            <w:r>
+              <w:rPr/>
+            </w:r>
+          </w:p>
         </w:tc>
       </w:tr>
       <w:tr>
-        <w:tc>
-          <w:tcPr>
-            <w:tcW w:w="1743" w:type="dxa"/>
-          </w:tcPr>
-          <w:p>
-            <w:r>
+        <w:trPr/>
+        <w:tc>
+          <w:tcPr>
+            <w:tcW w:w="1743" w:type="dxa"/>
+            <w:tcBorders/>
+            <w:shd w:fill="auto" w:val="clear"/>
+            <w:tcMar>
+              <w:left w:w="108" w:type="dxa"/>
+            </w:tcMar>
+          </w:tcPr>
+          <w:p>
+            <w:pPr>
+              <w:pStyle w:val="Normal"/>
+              <w:spacing w:lineRule="auto" w:line="240" w:before="0" w:after="0"/>
+              <w:rPr/>
+            </w:pPr>
+            <w:r>
+              <w:rPr/>
               <w:t>14</w:t>
             </w:r>
             <w:r>
@@ -317,6 +604,7 @@
               <w:t>th</w:t>
             </w:r>
             <w:r>
+              <w:rPr/>
               <w:t xml:space="preserve"> Nov</w:t>
             </w:r>
           </w:p>
@@ -324,14 +612,31 @@
         <w:tc>
           <w:tcPr>
             <w:tcW w:w="1743" w:type="dxa"/>
-          </w:tcPr>
-          <w:p>
-            <w:r>
+            <w:tcBorders/>
+            <w:shd w:fill="auto" w:val="clear"/>
+            <w:tcMar>
+              <w:left w:w="108" w:type="dxa"/>
+            </w:tcMar>
+          </w:tcPr>
+          <w:p>
+            <w:pPr>
+              <w:pStyle w:val="Normal"/>
+              <w:spacing w:lineRule="auto" w:line="240" w:before="0" w:after="0"/>
+              <w:rPr/>
+            </w:pPr>
+            <w:r>
+              <w:rPr/>
               <w:t>Team Meeting (CRC, Task estimation)</w:t>
             </w:r>
           </w:p>
           <w:p>
-            <w:r>
+            <w:pPr>
+              <w:pStyle w:val="Normal"/>
+              <w:spacing w:lineRule="auto" w:line="240" w:before="0" w:after="0"/>
+              <w:rPr/>
+            </w:pPr>
+            <w:r>
+              <w:rPr/>
               <w:t>(sprint 2)</w:t>
             </w:r>
           </w:p>
@@ -339,68 +644,156 @@
         <w:tc>
           <w:tcPr>
             <w:tcW w:w="1743" w:type="dxa"/>
-          </w:tcPr>
-          <w:p/>
-        </w:tc>
-        <w:tc>
-          <w:tcPr>
-            <w:tcW w:w="1743" w:type="dxa"/>
-          </w:tcPr>
-          <w:p>
-            <w:r>
+            <w:tcBorders/>
+            <w:shd w:fill="auto" w:val="clear"/>
+            <w:tcMar>
+              <w:left w:w="108" w:type="dxa"/>
+            </w:tcMar>
+          </w:tcPr>
+          <w:p>
+            <w:pPr>
+              <w:pStyle w:val="Normal"/>
+              <w:spacing w:lineRule="auto" w:line="240" w:before="0" w:after="0"/>
+              <w:rPr/>
+            </w:pPr>
+            <w:r>
+              <w:rPr/>
+            </w:r>
+          </w:p>
+        </w:tc>
+        <w:tc>
+          <w:tcPr>
+            <w:tcW w:w="1744" w:type="dxa"/>
+            <w:tcBorders/>
+            <w:shd w:fill="auto" w:val="clear"/>
+            <w:tcMar>
+              <w:left w:w="108" w:type="dxa"/>
+            </w:tcMar>
+          </w:tcPr>
+          <w:p>
+            <w:pPr>
+              <w:pStyle w:val="Normal"/>
+              <w:spacing w:lineRule="auto" w:line="240" w:before="0" w:after="0"/>
+              <w:rPr/>
+            </w:pPr>
+            <w:r>
+              <w:rPr/>
               <w:t>Team Meeting</w:t>
             </w:r>
           </w:p>
           <w:p>
-            <w:r>
+            <w:pPr>
+              <w:pStyle w:val="Normal"/>
+              <w:spacing w:lineRule="auto" w:line="240" w:before="0" w:after="0"/>
+              <w:rPr/>
+            </w:pPr>
+            <w:r>
+              <w:rPr/>
               <w:t>(Created UML classes and discussed about system architecture)</w:t>
             </w:r>
           </w:p>
         </w:tc>
         <w:tc>
           <w:tcPr>
-            <w:tcW w:w="1744" w:type="dxa"/>
-          </w:tcPr>
-          <w:p/>
-        </w:tc>
-        <w:tc>
-          <w:tcPr>
-            <w:tcW w:w="1744" w:type="dxa"/>
-          </w:tcPr>
-          <w:p>
-            <w:r>
-              <w:t xml:space="preserve">Worked with </w:t>
-            </w:r>
-            <w:proofErr w:type="spellStart"/>
-            <w:r>
-              <w:t>Mattsi</w:t>
-            </w:r>
-            <w:proofErr w:type="spellEnd"/>
-            <w:r>
-              <w:t xml:space="preserve"> on setting up the database. We implemented some functionality based on models from UML classes</w:t>
-            </w:r>
-          </w:p>
-        </w:tc>
-        <w:tc>
-          <w:tcPr>
-            <w:tcW w:w="1744" w:type="dxa"/>
-          </w:tcPr>
-          <w:p/>
-        </w:tc>
-        <w:tc>
-          <w:tcPr>
-            <w:tcW w:w="1744" w:type="dxa"/>
-          </w:tcPr>
-          <w:p/>
+            <w:tcW w:w="1743" w:type="dxa"/>
+            <w:tcBorders/>
+            <w:shd w:fill="auto" w:val="clear"/>
+            <w:tcMar>
+              <w:left w:w="108" w:type="dxa"/>
+            </w:tcMar>
+          </w:tcPr>
+          <w:p>
+            <w:pPr>
+              <w:pStyle w:val="Normal"/>
+              <w:spacing w:lineRule="auto" w:line="240" w:before="0" w:after="0"/>
+              <w:rPr/>
+            </w:pPr>
+            <w:r>
+              <w:rPr/>
+            </w:r>
+          </w:p>
+        </w:tc>
+        <w:tc>
+          <w:tcPr>
+            <w:tcW w:w="1743" w:type="dxa"/>
+            <w:tcBorders/>
+            <w:shd w:fill="auto" w:val="clear"/>
+            <w:tcMar>
+              <w:left w:w="108" w:type="dxa"/>
+            </w:tcMar>
+          </w:tcPr>
+          <w:p>
+            <w:pPr>
+              <w:pStyle w:val="Normal"/>
+              <w:spacing w:lineRule="auto" w:line="240" w:before="0" w:after="0"/>
+              <w:rPr/>
+            </w:pPr>
+            <w:r>
+              <w:rPr/>
+              <w:t>Worked with Mattsi on setting up the database. We implemented some functionality based on models from UML classes</w:t>
+            </w:r>
+          </w:p>
+        </w:tc>
+        <w:tc>
+          <w:tcPr>
+            <w:tcW w:w="1743" w:type="dxa"/>
+            <w:tcBorders/>
+            <w:shd w:fill="auto" w:val="clear"/>
+            <w:tcMar>
+              <w:left w:w="108" w:type="dxa"/>
+            </w:tcMar>
+          </w:tcPr>
+          <w:p>
+            <w:pPr>
+              <w:pStyle w:val="Normal"/>
+              <w:spacing w:lineRule="auto" w:line="240" w:before="0" w:after="0"/>
+              <w:rPr/>
+            </w:pPr>
+            <w:r>
+              <w:rPr/>
+            </w:r>
+          </w:p>
+        </w:tc>
+        <w:tc>
+          <w:tcPr>
+            <w:tcW w:w="1742" w:type="dxa"/>
+            <w:tcBorders/>
+            <w:shd w:fill="auto" w:val="clear"/>
+            <w:tcMar>
+              <w:left w:w="108" w:type="dxa"/>
+            </w:tcMar>
+          </w:tcPr>
+          <w:p>
+            <w:pPr>
+              <w:pStyle w:val="Normal"/>
+              <w:spacing w:lineRule="auto" w:line="240" w:before="0" w:after="0"/>
+              <w:rPr/>
+            </w:pPr>
+            <w:r>
+              <w:rPr/>
+            </w:r>
+          </w:p>
         </w:tc>
       </w:tr>
       <w:tr>
-        <w:tc>
-          <w:tcPr>
-            <w:tcW w:w="1743" w:type="dxa"/>
-          </w:tcPr>
-          <w:p>
-            <w:r>
+        <w:trPr/>
+        <w:tc>
+          <w:tcPr>
+            <w:tcW w:w="1743" w:type="dxa"/>
+            <w:tcBorders/>
+            <w:shd w:fill="auto" w:val="clear"/>
+            <w:tcMar>
+              <w:left w:w="108" w:type="dxa"/>
+            </w:tcMar>
+          </w:tcPr>
+          <w:p>
+            <w:pPr>
+              <w:pStyle w:val="Normal"/>
+              <w:spacing w:lineRule="auto" w:line="240" w:before="0" w:after="0"/>
+              <w:rPr/>
+            </w:pPr>
+            <w:r>
+              <w:rPr/>
               <w:t>21</w:t>
             </w:r>
             <w:r>
@@ -410,6 +803,7 @@
               <w:t>st</w:t>
             </w:r>
             <w:r>
+              <w:rPr/>
               <w:t xml:space="preserve"> Nov</w:t>
             </w:r>
           </w:p>
@@ -417,19 +811,42 @@
         <w:tc>
           <w:tcPr>
             <w:tcW w:w="1743" w:type="dxa"/>
-          </w:tcPr>
-          <w:p>
-            <w:r>
+            <w:tcBorders/>
+            <w:shd w:fill="auto" w:val="clear"/>
+            <w:tcMar>
+              <w:left w:w="108" w:type="dxa"/>
+            </w:tcMar>
+          </w:tcPr>
+          <w:p>
+            <w:pPr>
+              <w:pStyle w:val="Normal"/>
+              <w:spacing w:lineRule="auto" w:line="240" w:before="0" w:after="0"/>
+              <w:rPr/>
+            </w:pPr>
+            <w:r>
+              <w:rPr/>
               <w:t>Team Meeting</w:t>
             </w:r>
           </w:p>
           <w:p>
-            <w:r>
+            <w:pPr>
+              <w:pStyle w:val="Normal"/>
+              <w:spacing w:lineRule="auto" w:line="240" w:before="0" w:after="0"/>
+              <w:rPr/>
+            </w:pPr>
+            <w:r>
+              <w:rPr/>
               <w:t>(Completed the UML classes both in client and server)</w:t>
             </w:r>
           </w:p>
           <w:p>
-            <w:r>
+            <w:pPr>
+              <w:pStyle w:val="Normal"/>
+              <w:spacing w:lineRule="auto" w:line="240" w:before="0" w:after="0"/>
+              <w:rPr/>
+            </w:pPr>
+            <w:r>
+              <w:rPr/>
               <w:t>(sprint 3)</w:t>
             </w:r>
           </w:p>
@@ -437,66 +854,156 @@
         <w:tc>
           <w:tcPr>
             <w:tcW w:w="1743" w:type="dxa"/>
-          </w:tcPr>
-          <w:p/>
-        </w:tc>
-        <w:tc>
-          <w:tcPr>
-            <w:tcW w:w="1743" w:type="dxa"/>
-          </w:tcPr>
-          <w:p>
-            <w:r>
+            <w:tcBorders/>
+            <w:shd w:fill="auto" w:val="clear"/>
+            <w:tcMar>
+              <w:left w:w="108" w:type="dxa"/>
+            </w:tcMar>
+          </w:tcPr>
+          <w:p>
+            <w:pPr>
+              <w:pStyle w:val="Normal"/>
+              <w:spacing w:lineRule="auto" w:line="240" w:before="0" w:after="0"/>
+              <w:rPr/>
+            </w:pPr>
+            <w:r>
+              <w:rPr/>
+            </w:r>
+          </w:p>
+        </w:tc>
+        <w:tc>
+          <w:tcPr>
+            <w:tcW w:w="1744" w:type="dxa"/>
+            <w:tcBorders/>
+            <w:shd w:fill="auto" w:val="clear"/>
+            <w:tcMar>
+              <w:left w:w="108" w:type="dxa"/>
+            </w:tcMar>
+          </w:tcPr>
+          <w:p>
+            <w:pPr>
+              <w:pStyle w:val="Normal"/>
+              <w:spacing w:lineRule="auto" w:line="240" w:before="0" w:after="0"/>
+              <w:rPr/>
+            </w:pPr>
+            <w:r>
+              <w:rPr/>
               <w:t>Team Meeting</w:t>
             </w:r>
           </w:p>
           <w:p>
-            <w:r>
+            <w:pPr>
+              <w:pStyle w:val="Normal"/>
+              <w:spacing w:lineRule="auto" w:line="240" w:before="0" w:after="0"/>
+              <w:rPr/>
+            </w:pPr>
+            <w:r>
+              <w:rPr/>
               <w:t>(Reviewed all the documentation so far)</w:t>
             </w:r>
           </w:p>
         </w:tc>
         <w:tc>
           <w:tcPr>
-            <w:tcW w:w="1744" w:type="dxa"/>
-          </w:tcPr>
-          <w:p/>
-        </w:tc>
-        <w:tc>
-          <w:tcPr>
-            <w:tcW w:w="1744" w:type="dxa"/>
-          </w:tcPr>
-          <w:p/>
-        </w:tc>
-        <w:tc>
-          <w:tcPr>
-            <w:tcW w:w="1744" w:type="dxa"/>
-          </w:tcPr>
-          <w:p/>
-        </w:tc>
-        <w:tc>
-          <w:tcPr>
-            <w:tcW w:w="1744" w:type="dxa"/>
-          </w:tcPr>
-          <w:p>
-            <w:r>
-              <w:t>Updated the requirement analysis and the use cases</w:t>
-            </w:r>
-            <w:r>
-              <w:t xml:space="preserve"> on our documents</w:t>
-            </w:r>
-            <w:r>
-              <w:t>.</w:t>
+            <w:tcW w:w="1743" w:type="dxa"/>
+            <w:tcBorders/>
+            <w:shd w:fill="auto" w:val="clear"/>
+            <w:tcMar>
+              <w:left w:w="108" w:type="dxa"/>
+            </w:tcMar>
+          </w:tcPr>
+          <w:p>
+            <w:pPr>
+              <w:pStyle w:val="Normal"/>
+              <w:spacing w:lineRule="auto" w:line="240" w:before="0" w:after="0"/>
+              <w:rPr/>
+            </w:pPr>
+            <w:r>
+              <w:rPr/>
+            </w:r>
+          </w:p>
+        </w:tc>
+        <w:tc>
+          <w:tcPr>
+            <w:tcW w:w="1743" w:type="dxa"/>
+            <w:tcBorders/>
+            <w:shd w:fill="auto" w:val="clear"/>
+            <w:tcMar>
+              <w:left w:w="108" w:type="dxa"/>
+            </w:tcMar>
+          </w:tcPr>
+          <w:p>
+            <w:pPr>
+              <w:pStyle w:val="Normal"/>
+              <w:spacing w:lineRule="auto" w:line="240" w:before="0" w:after="0"/>
+              <w:rPr/>
+            </w:pPr>
+            <w:r>
+              <w:rPr/>
+            </w:r>
+          </w:p>
+        </w:tc>
+        <w:tc>
+          <w:tcPr>
+            <w:tcW w:w="1743" w:type="dxa"/>
+            <w:tcBorders/>
+            <w:shd w:fill="auto" w:val="clear"/>
+            <w:tcMar>
+              <w:left w:w="108" w:type="dxa"/>
+            </w:tcMar>
+          </w:tcPr>
+          <w:p>
+            <w:pPr>
+              <w:pStyle w:val="Normal"/>
+              <w:spacing w:lineRule="auto" w:line="240" w:before="0" w:after="0"/>
+              <w:rPr/>
+            </w:pPr>
+            <w:r>
+              <w:rPr/>
+            </w:r>
+          </w:p>
+        </w:tc>
+        <w:tc>
+          <w:tcPr>
+            <w:tcW w:w="1742" w:type="dxa"/>
+            <w:tcBorders/>
+            <w:shd w:fill="auto" w:val="clear"/>
+            <w:tcMar>
+              <w:left w:w="108" w:type="dxa"/>
+            </w:tcMar>
+          </w:tcPr>
+          <w:p>
+            <w:pPr>
+              <w:pStyle w:val="Normal"/>
+              <w:spacing w:lineRule="auto" w:line="240" w:before="0" w:after="0"/>
+              <w:rPr/>
+            </w:pPr>
+            <w:r>
+              <w:rPr/>
+              <w:t>Updated the requirement analysis and the use cases on our documents.</w:t>
             </w:r>
           </w:p>
         </w:tc>
       </w:tr>
       <w:tr>
-        <w:tc>
-          <w:tcPr>
-            <w:tcW w:w="1743" w:type="dxa"/>
-          </w:tcPr>
-          <w:p>
-            <w:r>
+        <w:trPr/>
+        <w:tc>
+          <w:tcPr>
+            <w:tcW w:w="1743" w:type="dxa"/>
+            <w:tcBorders/>
+            <w:shd w:fill="auto" w:val="clear"/>
+            <w:tcMar>
+              <w:left w:w="108" w:type="dxa"/>
+            </w:tcMar>
+          </w:tcPr>
+          <w:p>
+            <w:pPr>
+              <w:pStyle w:val="Normal"/>
+              <w:spacing w:lineRule="auto" w:line="240" w:before="0" w:after="0"/>
+              <w:rPr/>
+            </w:pPr>
+            <w:r>
+              <w:rPr/>
               <w:t>28</w:t>
             </w:r>
             <w:r>
@@ -506,6 +1013,7 @@
               <w:t>th</w:t>
             </w:r>
             <w:r>
+              <w:rPr/>
               <w:t xml:space="preserve"> Nov</w:t>
             </w:r>
           </w:p>
@@ -513,38 +1021,42 @@
         <w:tc>
           <w:tcPr>
             <w:tcW w:w="1743" w:type="dxa"/>
-          </w:tcPr>
-          <w:p>
-            <w:r>
+            <w:tcBorders/>
+            <w:shd w:fill="auto" w:val="clear"/>
+            <w:tcMar>
+              <w:left w:w="108" w:type="dxa"/>
+            </w:tcMar>
+          </w:tcPr>
+          <w:p>
+            <w:pPr>
+              <w:pStyle w:val="Normal"/>
+              <w:spacing w:lineRule="auto" w:line="240" w:before="0" w:after="0"/>
+              <w:rPr/>
+            </w:pPr>
+            <w:r>
+              <w:rPr/>
               <w:t>Team Meeting</w:t>
             </w:r>
           </w:p>
           <w:p>
-            <w:r>
-              <w:t>(worked on a document about d</w:t>
-            </w:r>
-            <w:r>
-              <w:t xml:space="preserve">ocument style and code style conventions, </w:t>
-            </w:r>
-            <w:r>
-              <w:t xml:space="preserve">created </w:t>
-            </w:r>
-            <w:r>
-              <w:t>draft overview of our work so far</w:t>
-            </w:r>
-            <w:r>
-              <w:t xml:space="preserve">, </w:t>
-            </w:r>
-            <w:r>
-              <w:lastRenderedPageBreak/>
-              <w:t>meeting with customer</w:t>
-            </w:r>
-            <w:r>
-              <w:t>)</w:t>
-            </w:r>
-          </w:p>
-          <w:p>
-            <w:r>
+            <w:pPr>
+              <w:pStyle w:val="Normal"/>
+              <w:spacing w:lineRule="auto" w:line="240" w:before="0" w:after="0"/>
+              <w:rPr/>
+            </w:pPr>
+            <w:r>
+              <w:rPr/>
+              <w:t>(worked on a document about document style and code style conventions, created draft overview of our work so far, meeting with customer)</w:t>
+            </w:r>
+          </w:p>
+          <w:p>
+            <w:pPr>
+              <w:pStyle w:val="Normal"/>
+              <w:spacing w:lineRule="auto" w:line="240" w:before="0" w:after="0"/>
+              <w:rPr/>
+            </w:pPr>
+            <w:r>
+              <w:rPr/>
               <w:t>(sprint 4)</w:t>
             </w:r>
           </w:p>
@@ -552,81 +1064,159 @@
         <w:tc>
           <w:tcPr>
             <w:tcW w:w="1743" w:type="dxa"/>
-          </w:tcPr>
-          <w:p>
-            <w:r>
-              <w:lastRenderedPageBreak/>
-              <w:t xml:space="preserve">Worked with </w:t>
-            </w:r>
-            <w:proofErr w:type="spellStart"/>
-            <w:r>
-              <w:t>Mattsi</w:t>
-            </w:r>
-            <w:proofErr w:type="spellEnd"/>
-            <w:r>
-              <w:t xml:space="preserve"> on the skeleton of web server’s framework.</w:t>
-            </w:r>
-          </w:p>
-        </w:tc>
-        <w:tc>
-          <w:tcPr>
-            <w:tcW w:w="1743" w:type="dxa"/>
-          </w:tcPr>
-          <w:p>
-            <w:r>
+            <w:tcBorders/>
+            <w:shd w:fill="auto" w:val="clear"/>
+            <w:tcMar>
+              <w:left w:w="108" w:type="dxa"/>
+            </w:tcMar>
+          </w:tcPr>
+          <w:p>
+            <w:pPr>
+              <w:pStyle w:val="Normal"/>
+              <w:spacing w:lineRule="auto" w:line="240" w:before="0" w:after="0"/>
+              <w:rPr/>
+            </w:pPr>
+            <w:r>
+              <w:rPr/>
+              <w:t>Worked with Mattsi on the skeleton of web server’s framework.</w:t>
+            </w:r>
+          </w:p>
+        </w:tc>
+        <w:tc>
+          <w:tcPr>
+            <w:tcW w:w="1744" w:type="dxa"/>
+            <w:tcBorders/>
+            <w:shd w:fill="auto" w:val="clear"/>
+            <w:tcMar>
+              <w:left w:w="108" w:type="dxa"/>
+            </w:tcMar>
+          </w:tcPr>
+          <w:p>
+            <w:pPr>
+              <w:pStyle w:val="Normal"/>
+              <w:spacing w:lineRule="auto" w:line="240" w:before="0" w:after="0"/>
+              <w:rPr/>
+            </w:pPr>
+            <w:r>
+              <w:rPr/>
               <w:t>Team Meeting</w:t>
             </w:r>
           </w:p>
           <w:p>
-            <w:r>
+            <w:pPr>
+              <w:pStyle w:val="Normal"/>
+              <w:spacing w:lineRule="auto" w:line="240" w:before="0" w:after="0"/>
+              <w:rPr/>
+            </w:pPr>
+            <w:r>
+              <w:rPr/>
               <w:t>(Worked with Xiao on database)</w:t>
             </w:r>
           </w:p>
         </w:tc>
         <w:tc>
           <w:tcPr>
-            <w:tcW w:w="1744" w:type="dxa"/>
-          </w:tcPr>
-          <w:p>
-            <w:r>
+            <w:tcW w:w="1743" w:type="dxa"/>
+            <w:tcBorders/>
+            <w:shd w:fill="auto" w:val="clear"/>
+            <w:tcMar>
+              <w:left w:w="108" w:type="dxa"/>
+            </w:tcMar>
+          </w:tcPr>
+          <w:p>
+            <w:pPr>
+              <w:pStyle w:val="Normal"/>
+              <w:spacing w:lineRule="auto" w:line="240" w:before="0" w:after="0"/>
+              <w:rPr/>
+            </w:pPr>
+            <w:r>
+              <w:rPr/>
               <w:t>Completed the database functionality.</w:t>
             </w:r>
           </w:p>
         </w:tc>
         <w:tc>
           <w:tcPr>
-            <w:tcW w:w="1744" w:type="dxa"/>
-          </w:tcPr>
-          <w:p>
-            <w:r>
+            <w:tcW w:w="1743" w:type="dxa"/>
+            <w:tcBorders/>
+            <w:shd w:fill="auto" w:val="clear"/>
+            <w:tcMar>
+              <w:left w:w="108" w:type="dxa"/>
+            </w:tcMar>
+          </w:tcPr>
+          <w:p>
+            <w:pPr>
+              <w:pStyle w:val="Normal"/>
+              <w:spacing w:lineRule="auto" w:line="240" w:before="0" w:after="0"/>
+              <w:rPr/>
+            </w:pPr>
+            <w:r>
+              <w:rPr/>
               <w:t>Worked on rendering the dungeon’s map on web browser.</w:t>
             </w:r>
           </w:p>
         </w:tc>
         <w:tc>
           <w:tcPr>
-            <w:tcW w:w="1744" w:type="dxa"/>
-          </w:tcPr>
-          <w:p>
-            <w:r>
+            <w:tcW w:w="1743" w:type="dxa"/>
+            <w:tcBorders/>
+            <w:shd w:fill="auto" w:val="clear"/>
+            <w:tcMar>
+              <w:left w:w="108" w:type="dxa"/>
+            </w:tcMar>
+          </w:tcPr>
+          <w:p>
+            <w:pPr>
+              <w:pStyle w:val="Normal"/>
+              <w:spacing w:lineRule="auto" w:line="240" w:before="0" w:after="0"/>
+              <w:rPr/>
+            </w:pPr>
+            <w:r>
+              <w:rPr/>
               <w:t>Completed the rendering of dungeon’s map on web browser.</w:t>
             </w:r>
           </w:p>
         </w:tc>
         <w:tc>
           <w:tcPr>
-            <w:tcW w:w="1744" w:type="dxa"/>
-          </w:tcPr>
-          <w:p/>
+            <w:tcW w:w="1742" w:type="dxa"/>
+            <w:tcBorders/>
+            <w:shd w:fill="auto" w:val="clear"/>
+            <w:tcMar>
+              <w:left w:w="108" w:type="dxa"/>
+            </w:tcMar>
+          </w:tcPr>
+          <w:p>
+            <w:pPr>
+              <w:pStyle w:val="Normal"/>
+              <w:spacing w:lineRule="auto" w:line="240" w:before="0" w:after="0"/>
+              <w:rPr/>
+            </w:pPr>
+            <w:r>
+              <w:rPr/>
+            </w:r>
+          </w:p>
         </w:tc>
       </w:tr>
       <w:tr>
-        <w:tc>
-          <w:tcPr>
-            <w:tcW w:w="1743" w:type="dxa"/>
-          </w:tcPr>
-          <w:p>
-            <w:r>
+        <w:trPr/>
+        <w:tc>
+          <w:tcPr>
+            <w:tcW w:w="1743" w:type="dxa"/>
+            <w:tcBorders/>
+            <w:shd w:fill="auto" w:val="clear"/>
+            <w:tcMar>
+              <w:left w:w="108" w:type="dxa"/>
+            </w:tcMar>
+          </w:tcPr>
+          <w:p>
+            <w:pPr>
+              <w:pStyle w:val="Normal"/>
+              <w:spacing w:lineRule="auto" w:line="240" w:before="0" w:after="0"/>
+              <w:rPr/>
+            </w:pPr>
+            <w:r>
+              <w:rPr/>
               <w:t>5</w:t>
             </w:r>
             <w:r>
@@ -636,6 +1226,7 @@
               <w:t>th</w:t>
             </w:r>
             <w:r>
+              <w:rPr/>
               <w:t xml:space="preserve"> Dec</w:t>
             </w:r>
           </w:p>
@@ -643,19 +1234,42 @@
         <w:tc>
           <w:tcPr>
             <w:tcW w:w="1743" w:type="dxa"/>
-          </w:tcPr>
-          <w:p>
-            <w:r>
+            <w:tcBorders/>
+            <w:shd w:fill="auto" w:val="clear"/>
+            <w:tcMar>
+              <w:left w:w="108" w:type="dxa"/>
+            </w:tcMar>
+          </w:tcPr>
+          <w:p>
+            <w:pPr>
+              <w:pStyle w:val="Normal"/>
+              <w:spacing w:lineRule="auto" w:line="240" w:before="0" w:after="0"/>
+              <w:rPr/>
+            </w:pPr>
+            <w:r>
+              <w:rPr/>
               <w:t>Team Meeting</w:t>
             </w:r>
           </w:p>
           <w:p>
-            <w:r>
+            <w:pPr>
+              <w:pStyle w:val="Normal"/>
+              <w:spacing w:lineRule="auto" w:line="240" w:before="0" w:after="0"/>
+              <w:rPr/>
+            </w:pPr>
+            <w:r>
+              <w:rPr/>
               <w:t>(Meeting with Julian to discuss our progress)</w:t>
             </w:r>
           </w:p>
           <w:p>
-            <w:r>
+            <w:pPr>
+              <w:pStyle w:val="Normal"/>
+              <w:spacing w:lineRule="auto" w:line="240" w:before="0" w:after="0"/>
+              <w:rPr/>
+            </w:pPr>
+            <w:r>
+              <w:rPr/>
               <w:t>(sprint 5)</w:t>
             </w:r>
           </w:p>
@@ -663,69 +1277,147 @@
         <w:tc>
           <w:tcPr>
             <w:tcW w:w="1743" w:type="dxa"/>
-          </w:tcPr>
-          <w:p>
-            <w:r>
+            <w:tcBorders/>
+            <w:shd w:fill="auto" w:val="clear"/>
+            <w:tcMar>
+              <w:left w:w="108" w:type="dxa"/>
+            </w:tcMar>
+          </w:tcPr>
+          <w:p>
+            <w:pPr>
+              <w:pStyle w:val="Normal"/>
+              <w:spacing w:lineRule="auto" w:line="240" w:before="0" w:after="0"/>
+              <w:rPr/>
+            </w:pPr>
+            <w:r>
+              <w:rPr/>
               <w:t>Worked on Character model.</w:t>
             </w:r>
           </w:p>
         </w:tc>
         <w:tc>
           <w:tcPr>
-            <w:tcW w:w="1743" w:type="dxa"/>
-          </w:tcPr>
-          <w:p>
-            <w:r>
+            <w:tcW w:w="1744" w:type="dxa"/>
+            <w:tcBorders/>
+            <w:shd w:fill="auto" w:val="clear"/>
+            <w:tcMar>
+              <w:left w:w="108" w:type="dxa"/>
+            </w:tcMar>
+          </w:tcPr>
+          <w:p>
+            <w:pPr>
+              <w:pStyle w:val="Normal"/>
+              <w:spacing w:lineRule="auto" w:line="240" w:before="0" w:after="0"/>
+              <w:rPr/>
+            </w:pPr>
+            <w:r>
+              <w:rPr/>
               <w:t>Worked with Qian on Visibility on the server-side.</w:t>
             </w:r>
           </w:p>
         </w:tc>
         <w:tc>
           <w:tcPr>
-            <w:tcW w:w="1744" w:type="dxa"/>
-          </w:tcPr>
-          <w:p>
-            <w:r>
-              <w:t xml:space="preserve">Completed the </w:t>
-            </w:r>
-            <w:r>
-              <w:t>V</w:t>
-            </w:r>
-            <w:r>
-              <w:t>isibility service to meet unit tests requirements.</w:t>
-            </w:r>
-          </w:p>
-        </w:tc>
-        <w:tc>
-          <w:tcPr>
-            <w:tcW w:w="1744" w:type="dxa"/>
-          </w:tcPr>
-          <w:p/>
-        </w:tc>
-        <w:tc>
-          <w:tcPr>
-            <w:tcW w:w="1744" w:type="dxa"/>
-          </w:tcPr>
-          <w:p/>
-        </w:tc>
-        <w:tc>
-          <w:tcPr>
-            <w:tcW w:w="1744" w:type="dxa"/>
-          </w:tcPr>
-          <w:p>
-            <w:r>
+            <w:tcW w:w="1743" w:type="dxa"/>
+            <w:tcBorders/>
+            <w:shd w:fill="auto" w:val="clear"/>
+            <w:tcMar>
+              <w:left w:w="108" w:type="dxa"/>
+            </w:tcMar>
+          </w:tcPr>
+          <w:p>
+            <w:pPr>
+              <w:pStyle w:val="Normal"/>
+              <w:spacing w:lineRule="auto" w:line="240" w:before="0" w:after="0"/>
+              <w:rPr/>
+            </w:pPr>
+            <w:r>
+              <w:rPr/>
+              <w:t>Completed the Visibility service to meet unit tests requirements.</w:t>
+            </w:r>
+          </w:p>
+        </w:tc>
+        <w:tc>
+          <w:tcPr>
+            <w:tcW w:w="1743" w:type="dxa"/>
+            <w:tcBorders/>
+            <w:shd w:fill="auto" w:val="clear"/>
+            <w:tcMar>
+              <w:left w:w="108" w:type="dxa"/>
+            </w:tcMar>
+          </w:tcPr>
+          <w:p>
+            <w:pPr>
+              <w:pStyle w:val="Normal"/>
+              <w:spacing w:lineRule="auto" w:line="240" w:before="0" w:after="0"/>
+              <w:rPr/>
+            </w:pPr>
+            <w:r>
+              <w:rPr/>
+            </w:r>
+          </w:p>
+        </w:tc>
+        <w:tc>
+          <w:tcPr>
+            <w:tcW w:w="1743" w:type="dxa"/>
+            <w:tcBorders/>
+            <w:shd w:fill="auto" w:val="clear"/>
+            <w:tcMar>
+              <w:left w:w="108" w:type="dxa"/>
+            </w:tcMar>
+          </w:tcPr>
+          <w:p>
+            <w:pPr>
+              <w:pStyle w:val="Normal"/>
+              <w:spacing w:lineRule="auto" w:line="240" w:before="0" w:after="0"/>
+              <w:rPr/>
+            </w:pPr>
+            <w:r>
+              <w:rPr/>
+            </w:r>
+          </w:p>
+        </w:tc>
+        <w:tc>
+          <w:tcPr>
+            <w:tcW w:w="1742" w:type="dxa"/>
+            <w:tcBorders/>
+            <w:shd w:fill="auto" w:val="clear"/>
+            <w:tcMar>
+              <w:left w:w="108" w:type="dxa"/>
+            </w:tcMar>
+          </w:tcPr>
+          <w:p>
+            <w:pPr>
+              <w:pStyle w:val="Normal"/>
+              <w:spacing w:lineRule="auto" w:line="240" w:before="0" w:after="0"/>
+              <w:rPr/>
+            </w:pPr>
+            <w:r>
+              <w:rPr/>
               <w:t xml:space="preserve">Worked with Arya on Movement service. </w:t>
             </w:r>
           </w:p>
         </w:tc>
       </w:tr>
       <w:tr>
-        <w:tc>
-          <w:tcPr>
-            <w:tcW w:w="1743" w:type="dxa"/>
-          </w:tcPr>
-          <w:p>
-            <w:r>
+        <w:trPr/>
+        <w:tc>
+          <w:tcPr>
+            <w:tcW w:w="1743" w:type="dxa"/>
+            <w:tcBorders/>
+            <w:shd w:fill="auto" w:val="clear"/>
+            <w:tcMar>
+              <w:left w:w="108" w:type="dxa"/>
+            </w:tcMar>
+          </w:tcPr>
+          <w:p>
+            <w:pPr>
+              <w:pStyle w:val="Normal"/>
+              <w:spacing w:lineRule="auto" w:line="240" w:before="0" w:after="0"/>
+              <w:rPr/>
+            </w:pPr>
+            <w:r>
+              <w:rPr/>
               <w:t>12</w:t>
             </w:r>
             <w:r>
@@ -735,6 +1427,7 @@
               <w:t>th</w:t>
             </w:r>
             <w:r>
+              <w:rPr/>
               <w:t xml:space="preserve"> Dec</w:t>
             </w:r>
           </w:p>
@@ -742,27 +1435,48 @@
         <w:tc>
           <w:tcPr>
             <w:tcW w:w="1743" w:type="dxa"/>
-          </w:tcPr>
-          <w:p>
-            <w:r>
+            <w:tcBorders/>
+            <w:shd w:fill="auto" w:val="clear"/>
+            <w:tcMar>
+              <w:left w:w="108" w:type="dxa"/>
+            </w:tcMar>
+          </w:tcPr>
+          <w:p>
+            <w:pPr>
+              <w:pStyle w:val="Normal"/>
+              <w:spacing w:lineRule="auto" w:line="240" w:before="0" w:after="0"/>
+              <w:rPr/>
+            </w:pPr>
+            <w:r>
+              <w:rPr/>
               <w:t xml:space="preserve">Added coin collection functionality on movement service. </w:t>
             </w:r>
             <w:bookmarkStart w:id="0" w:name="_GoBack"/>
             <w:bookmarkEnd w:id="0"/>
             <w:r>
-              <w:t xml:space="preserve">Worked on movement on client side. </w:t>
-            </w:r>
-            <w:r>
-              <w:t>Updated documentation.</w:t>
-            </w:r>
-          </w:p>
-          <w:p>
-            <w:r>
+              <w:rPr/>
+              <w:t>Worked on movement on client side. Updated documentation.</w:t>
+            </w:r>
+          </w:p>
+          <w:p>
+            <w:pPr>
+              <w:pStyle w:val="Normal"/>
+              <w:spacing w:lineRule="auto" w:line="240" w:before="0" w:after="0"/>
+              <w:rPr/>
+            </w:pPr>
+            <w:r>
+              <w:rPr/>
               <w:t>Team Meeting (Meeting with Julian to show him our playable demo).</w:t>
             </w:r>
           </w:p>
           <w:p>
-            <w:r>
+            <w:pPr>
+              <w:pStyle w:val="Normal"/>
+              <w:spacing w:lineRule="auto" w:line="240" w:before="0" w:after="0"/>
+              <w:rPr/>
+            </w:pPr>
+            <w:r>
+              <w:rPr/>
               <w:t>(sprint 6)</w:t>
             </w:r>
           </w:p>
@@ -770,82 +1484,223 @@
         <w:tc>
           <w:tcPr>
             <w:tcW w:w="1743" w:type="dxa"/>
-          </w:tcPr>
-          <w:p/>
-        </w:tc>
-        <w:tc>
-          <w:tcPr>
-            <w:tcW w:w="1743" w:type="dxa"/>
-          </w:tcPr>
-          <w:p/>
+            <w:tcBorders/>
+            <w:shd w:fill="auto" w:val="clear"/>
+            <w:tcMar>
+              <w:left w:w="108" w:type="dxa"/>
+            </w:tcMar>
+          </w:tcPr>
+          <w:p>
+            <w:pPr>
+              <w:pStyle w:val="Normal"/>
+              <w:spacing w:lineRule="auto" w:line="240" w:before="0" w:after="0"/>
+              <w:rPr/>
+            </w:pPr>
+            <w:r>
+              <w:rPr/>
+              <w:t>Worked with Selin on how the score is calculated.</w:t>
+            </w:r>
+          </w:p>
+          <w:p>
+            <w:pPr>
+              <w:pStyle w:val="Normal"/>
+              <w:spacing w:lineRule="auto" w:line="240" w:before="0" w:after="0"/>
+              <w:rPr/>
+            </w:pPr>
+            <w:r>
+              <w:rPr/>
+              <w:t>Worked with Arya on movement service.</w:t>
+            </w:r>
+          </w:p>
+          <w:p>
+            <w:pPr>
+              <w:pStyle w:val="Normal"/>
+              <w:spacing w:lineRule="auto" w:line="240" w:before="0" w:after="0"/>
+              <w:rPr/>
+            </w:pPr>
+            <w:r>
+              <w:rPr/>
+              <w:t>Worked on test cases.</w:t>
+            </w:r>
+          </w:p>
+          <w:p>
+            <w:pPr>
+              <w:pStyle w:val="Normal"/>
+              <w:spacing w:lineRule="auto" w:line="240" w:before="0" w:after="0"/>
+              <w:rPr/>
+            </w:pPr>
+            <w:r>
+              <w:rPr/>
+              <w:t>I did minor changes on the code to fix bugs.</w:t>
+            </w:r>
+          </w:p>
         </w:tc>
         <w:tc>
           <w:tcPr>
             <w:tcW w:w="1744" w:type="dxa"/>
-          </w:tcPr>
-          <w:p/>
-        </w:tc>
-        <w:tc>
-          <w:tcPr>
-            <w:tcW w:w="1744" w:type="dxa"/>
-          </w:tcPr>
-          <w:p/>
-        </w:tc>
-        <w:tc>
-          <w:tcPr>
-            <w:tcW w:w="1744" w:type="dxa"/>
-            <w:shd w:val="clear" w:color="auto" w:fill="44546A" w:themeFill="text2"/>
-          </w:tcPr>
-          <w:p/>
-        </w:tc>
-        <w:tc>
-          <w:tcPr>
-            <w:tcW w:w="1744" w:type="dxa"/>
-            <w:shd w:val="clear" w:color="auto" w:fill="44546A" w:themeFill="text2"/>
-          </w:tcPr>
-          <w:p/>
+            <w:tcBorders/>
+            <w:shd w:fill="auto" w:val="clear"/>
+            <w:tcMar>
+              <w:left w:w="108" w:type="dxa"/>
+            </w:tcMar>
+          </w:tcPr>
+          <w:p>
+            <w:pPr>
+              <w:pStyle w:val="Normal"/>
+              <w:spacing w:lineRule="auto" w:line="240" w:before="0" w:after="0"/>
+              <w:rPr/>
+            </w:pPr>
+            <w:r>
+              <w:rPr/>
+              <w:t>I worked on adding textures to our project to look better.</w:t>
+            </w:r>
+          </w:p>
+          <w:p>
+            <w:pPr>
+              <w:pStyle w:val="Normal"/>
+              <w:spacing w:lineRule="auto" w:line="240" w:before="0" w:after="0"/>
+              <w:rPr/>
+            </w:pPr>
+            <w:r>
+              <w:rPr/>
+              <w:t>I worked on final version of requirement analysis.</w:t>
+            </w:r>
+          </w:p>
+        </w:tc>
+        <w:tc>
+          <w:tcPr>
+            <w:tcW w:w="1743" w:type="dxa"/>
+            <w:tcBorders/>
+            <w:shd w:fill="auto" w:val="clear"/>
+            <w:tcMar>
+              <w:left w:w="108" w:type="dxa"/>
+            </w:tcMar>
+          </w:tcPr>
+          <w:p>
+            <w:pPr>
+              <w:pStyle w:val="Normal"/>
+              <w:spacing w:lineRule="auto" w:line="240" w:before="0" w:after="0"/>
+              <w:rPr/>
+            </w:pPr>
+            <w:r>
+              <w:rPr/>
+            </w:r>
+          </w:p>
+        </w:tc>
+        <w:tc>
+          <w:tcPr>
+            <w:tcW w:w="1743" w:type="dxa"/>
+            <w:tcBorders/>
+            <w:shd w:fill="auto" w:val="clear"/>
+            <w:tcMar>
+              <w:left w:w="108" w:type="dxa"/>
+            </w:tcMar>
+          </w:tcPr>
+          <w:p>
+            <w:pPr>
+              <w:pStyle w:val="Normal"/>
+              <w:spacing w:lineRule="auto" w:line="240" w:before="0" w:after="0"/>
+              <w:rPr/>
+            </w:pPr>
+            <w:r>
+              <w:rPr/>
+            </w:r>
+          </w:p>
+        </w:tc>
+        <w:tc>
+          <w:tcPr>
+            <w:tcW w:w="1743" w:type="dxa"/>
+            <w:tcBorders/>
+            <w:shd w:color="auto" w:fill="44546A" w:themeFill="text2" w:val="clear"/>
+            <w:tcMar>
+              <w:left w:w="108" w:type="dxa"/>
+            </w:tcMar>
+          </w:tcPr>
+          <w:p>
+            <w:pPr>
+              <w:pStyle w:val="Normal"/>
+              <w:spacing w:lineRule="auto" w:line="240" w:before="0" w:after="0"/>
+              <w:rPr/>
+            </w:pPr>
+            <w:r>
+              <w:rPr/>
+            </w:r>
+          </w:p>
+        </w:tc>
+        <w:tc>
+          <w:tcPr>
+            <w:tcW w:w="1742" w:type="dxa"/>
+            <w:tcBorders/>
+            <w:shd w:color="auto" w:fill="44546A" w:themeFill="text2" w:val="clear"/>
+            <w:tcMar>
+              <w:left w:w="108" w:type="dxa"/>
+            </w:tcMar>
+          </w:tcPr>
+          <w:p>
+            <w:pPr>
+              <w:pStyle w:val="Normal"/>
+              <w:spacing w:lineRule="auto" w:line="240" w:before="0" w:after="0"/>
+              <w:rPr/>
+            </w:pPr>
+            <w:r>
+              <w:rPr/>
+            </w:r>
+          </w:p>
         </w:tc>
       </w:tr>
     </w:tbl>
-    <w:p/>
+    <w:p>
+      <w:pPr>
+        <w:pStyle w:val="Normal"/>
+        <w:widowControl/>
+        <w:bidi w:val="0"/>
+        <w:spacing w:lineRule="auto" w:line="259" w:before="0" w:after="160"/>
+        <w:jc w:val="left"/>
+        <w:rPr/>
+      </w:pPr>
+      <w:r>
+        <w:rPr/>
+      </w:r>
+    </w:p>
     <w:sectPr>
-      <w:pgSz w:w="16838" w:h="11906" w:orient="landscape"/>
-      <w:pgMar w:top="1440" w:right="1440" w:bottom="1440" w:left="1440" w:header="708" w:footer="708" w:gutter="0"/>
-      <w:cols w:space="708"/>
-      <w:docGrid w:linePitch="360"/>
+      <w:type w:val="nextPage"/>
+      <w:pgSz w:orient="landscape" w:w="16838" w:h="11906"/>
+      <w:pgMar w:left="1440" w:right="1440" w:header="0" w:top="1440" w:footer="0" w:bottom="1440" w:gutter="0"/>
+      <w:pgNumType w:fmt="decimal"/>
+      <w:formProt w:val="false"/>
+      <w:textDirection w:val="lrTb"/>
+      <w:docGrid w:type="default" w:linePitch="360" w:charSpace="4294965247"/>
     </w:sectPr>
   </w:body>
 </w:document>
 </file>
 
 <file path=word/styles.xml><?xml version="1.0" encoding="utf-8"?>
-<w:styles xmlns:mc="http://schemas.openxmlformats.org/markup-compatibility/2006" xmlns:r="http://schemas.openxmlformats.org/officeDocument/2006/relationships" xmlns:w="http://schemas.openxmlformats.org/wordprocessingml/2006/main" xmlns:w14="http://schemas.microsoft.com/office/word/2010/wordml" xmlns:w15="http://schemas.microsoft.com/office/word/2012/wordml" xmlns:w16se="http://schemas.microsoft.com/office/word/2015/wordml/symex" mc:Ignorable="w14 w15 w16se">
+<w:styles xmlns:w="http://schemas.openxmlformats.org/wordprocessingml/2006/main" xmlns:w14="http://schemas.microsoft.com/office/word/2010/wordml" xmlns:mc="http://schemas.openxmlformats.org/markup-compatibility/2006" mc:Ignorable="w14">
   <w:docDefaults>
     <w:rPrDefault>
       <w:rPr>
-        <w:rFonts w:asciiTheme="minorHAnsi" w:eastAsiaTheme="minorHAnsi" w:hAnsiTheme="minorHAnsi" w:cstheme="minorBidi"/>
+        <w:rFonts w:ascii="Calibri" w:hAnsi="Calibri" w:eastAsia="Calibri" w:cs="" w:asciiTheme="minorHAnsi" w:cstheme="minorBidi" w:eastAsiaTheme="minorHAnsi" w:hAnsiTheme="minorHAnsi"/>
         <w:sz w:val="22"/>
         <w:szCs w:val="22"/>
         <w:lang w:val="en-GB" w:eastAsia="en-US" w:bidi="ar-SA"/>
       </w:rPr>
     </w:rPrDefault>
     <w:pPrDefault>
-      <w:pPr>
-        <w:spacing w:after="160" w:line="259" w:lineRule="auto"/>
-      </w:pPr>
+      <w:pPr/>
     </w:pPrDefault>
   </w:docDefaults>
   <w:latentStyles w:defLockedState="0" w:defUIPriority="99" w:defSemiHidden="0" w:defUnhideWhenUsed="0" w:defQFormat="0" w:count="374">
     <w:lsdException w:name="Normal" w:uiPriority="0" w:qFormat="1"/>
     <w:lsdException w:name="heading 1" w:uiPriority="9" w:qFormat="1"/>
-    <w:lsdException w:name="heading 2" w:semiHidden="1" w:uiPriority="9" w:unhideWhenUsed="1" w:qFormat="1"/>
-    <w:lsdException w:name="heading 3" w:semiHidden="1" w:uiPriority="9" w:unhideWhenUsed="1" w:qFormat="1"/>
-    <w:lsdException w:name="heading 4" w:semiHidden="1" w:uiPriority="9" w:unhideWhenUsed="1" w:qFormat="1"/>
-    <w:lsdException w:name="heading 5" w:semiHidden="1" w:uiPriority="9" w:unhideWhenUsed="1" w:qFormat="1"/>
-    <w:lsdException w:name="heading 6" w:semiHidden="1" w:uiPriority="9" w:unhideWhenUsed="1" w:qFormat="1"/>
-    <w:lsdException w:name="heading 7" w:semiHidden="1" w:uiPriority="9" w:unhideWhenUsed="1" w:qFormat="1"/>
-    <w:lsdException w:name="heading 8" w:semiHidden="1" w:uiPriority="9" w:unhideWhenUsed="1" w:qFormat="1"/>
-    <w:lsdException w:name="heading 9" w:semiHidden="1" w:uiPriority="9" w:unhideWhenUsed="1" w:qFormat="1"/>
+    <w:lsdException w:name="heading 2" w:uiPriority="9" w:semiHidden="1" w:unhideWhenUsed="1" w:qFormat="1"/>
+    <w:lsdException w:name="heading 3" w:uiPriority="9" w:semiHidden="1" w:unhideWhenUsed="1" w:qFormat="1"/>
+    <w:lsdException w:name="heading 4" w:uiPriority="9" w:semiHidden="1" w:unhideWhenUsed="1" w:qFormat="1"/>
+    <w:lsdException w:name="heading 5" w:uiPriority="9" w:semiHidden="1" w:unhideWhenUsed="1" w:qFormat="1"/>
+    <w:lsdException w:name="heading 6" w:uiPriority="9" w:semiHidden="1" w:unhideWhenUsed="1" w:qFormat="1"/>
+    <w:lsdException w:name="heading 7" w:uiPriority="9" w:semiHidden="1" w:unhideWhenUsed="1" w:qFormat="1"/>
+    <w:lsdException w:name="heading 8" w:uiPriority="9" w:semiHidden="1" w:unhideWhenUsed="1" w:qFormat="1"/>
+    <w:lsdException w:name="heading 9" w:uiPriority="9" w:semiHidden="1" w:unhideWhenUsed="1" w:qFormat="1"/>
     <w:lsdException w:name="index 1" w:semiHidden="1" w:unhideWhenUsed="1"/>
     <w:lsdException w:name="index 2" w:semiHidden="1" w:unhideWhenUsed="1"/>
     <w:lsdException w:name="index 3" w:semiHidden="1" w:unhideWhenUsed="1"/>
@@ -855,22 +1710,22 @@
     <w:lsdException w:name="index 7" w:semiHidden="1" w:unhideWhenUsed="1"/>
     <w:lsdException w:name="index 8" w:semiHidden="1" w:unhideWhenUsed="1"/>
     <w:lsdException w:name="index 9" w:semiHidden="1" w:unhideWhenUsed="1"/>
-    <w:lsdException w:name="toc 1" w:semiHidden="1" w:uiPriority="39" w:unhideWhenUsed="1"/>
-    <w:lsdException w:name="toc 2" w:semiHidden="1" w:uiPriority="39" w:unhideWhenUsed="1"/>
-    <w:lsdException w:name="toc 3" w:semiHidden="1" w:uiPriority="39" w:unhideWhenUsed="1"/>
-    <w:lsdException w:name="toc 4" w:semiHidden="1" w:uiPriority="39" w:unhideWhenUsed="1"/>
-    <w:lsdException w:name="toc 5" w:semiHidden="1" w:uiPriority="39" w:unhideWhenUsed="1"/>
-    <w:lsdException w:name="toc 6" w:semiHidden="1" w:uiPriority="39" w:unhideWhenUsed="1"/>
-    <w:lsdException w:name="toc 7" w:semiHidden="1" w:uiPriority="39" w:unhideWhenUsed="1"/>
-    <w:lsdException w:name="toc 8" w:semiHidden="1" w:uiPriority="39" w:unhideWhenUsed="1"/>
-    <w:lsdException w:name="toc 9" w:semiHidden="1" w:uiPriority="39" w:unhideWhenUsed="1"/>
+    <w:lsdException w:name="toc 1" w:uiPriority="39" w:semiHidden="1" w:unhideWhenUsed="1"/>
+    <w:lsdException w:name="toc 2" w:uiPriority="39" w:semiHidden="1" w:unhideWhenUsed="1"/>
+    <w:lsdException w:name="toc 3" w:uiPriority="39" w:semiHidden="1" w:unhideWhenUsed="1"/>
+    <w:lsdException w:name="toc 4" w:uiPriority="39" w:semiHidden="1" w:unhideWhenUsed="1"/>
+    <w:lsdException w:name="toc 5" w:uiPriority="39" w:semiHidden="1" w:unhideWhenUsed="1"/>
+    <w:lsdException w:name="toc 6" w:uiPriority="39" w:semiHidden="1" w:unhideWhenUsed="1"/>
+    <w:lsdException w:name="toc 7" w:uiPriority="39" w:semiHidden="1" w:unhideWhenUsed="1"/>
+    <w:lsdException w:name="toc 8" w:uiPriority="39" w:semiHidden="1" w:unhideWhenUsed="1"/>
+    <w:lsdException w:name="toc 9" w:uiPriority="39" w:semiHidden="1" w:unhideWhenUsed="1"/>
     <w:lsdException w:name="Normal Indent" w:semiHidden="1" w:unhideWhenUsed="1"/>
     <w:lsdException w:name="footnote text" w:semiHidden="1" w:unhideWhenUsed="1"/>
     <w:lsdException w:name="annotation text" w:semiHidden="1" w:unhideWhenUsed="1"/>
     <w:lsdException w:name="header" w:semiHidden="1" w:unhideWhenUsed="1"/>
     <w:lsdException w:name="footer" w:semiHidden="1" w:unhideWhenUsed="1"/>
     <w:lsdException w:name="index heading" w:semiHidden="1" w:unhideWhenUsed="1"/>
-    <w:lsdException w:name="caption" w:semiHidden="1" w:uiPriority="35" w:unhideWhenUsed="1" w:qFormat="1"/>
+    <w:lsdException w:name="caption" w:uiPriority="35" w:semiHidden="1" w:unhideWhenUsed="1" w:qFormat="1"/>
     <w:lsdException w:name="table of figures" w:semiHidden="1" w:unhideWhenUsed="1"/>
     <w:lsdException w:name="envelope address" w:semiHidden="1" w:unhideWhenUsed="1"/>
     <w:lsdException w:name="envelope return" w:semiHidden="1" w:unhideWhenUsed="1"/>
@@ -901,7 +1756,7 @@
     <w:lsdException w:name="Title" w:uiPriority="10" w:qFormat="1"/>
     <w:lsdException w:name="Closing" w:semiHidden="1" w:unhideWhenUsed="1"/>
     <w:lsdException w:name="Signature" w:semiHidden="1" w:unhideWhenUsed="1"/>
-    <w:lsdException w:name="Default Paragraph Font" w:semiHidden="1" w:uiPriority="1" w:unhideWhenUsed="1"/>
+    <w:lsdException w:name="Default Paragraph Font" w:uiPriority="1" w:semiHidden="1" w:unhideWhenUsed="1"/>
     <w:lsdException w:name="Body Text" w:semiHidden="1" w:unhideWhenUsed="1"/>
     <w:lsdException w:name="Body Text Indent" w:semiHidden="1" w:unhideWhenUsed="1"/>
     <w:lsdException w:name="List Continue" w:semiHidden="1" w:unhideWhenUsed="1"/>
@@ -1101,8 +1956,8 @@
     <w:lsdException w:name="Subtle Reference" w:uiPriority="31" w:qFormat="1"/>
     <w:lsdException w:name="Intense Reference" w:uiPriority="32" w:qFormat="1"/>
     <w:lsdException w:name="Book Title" w:uiPriority="33" w:qFormat="1"/>
-    <w:lsdException w:name="Bibliography" w:semiHidden="1" w:uiPriority="37" w:unhideWhenUsed="1"/>
-    <w:lsdException w:name="TOC Heading" w:semiHidden="1" w:uiPriority="39" w:unhideWhenUsed="1" w:qFormat="1"/>
+    <w:lsdException w:name="Bibliography" w:uiPriority="37" w:semiHidden="1" w:unhideWhenUsed="1"/>
+    <w:lsdException w:name="TOC Heading" w:uiPriority="39" w:semiHidden="1" w:unhideWhenUsed="1" w:qFormat="1"/>
     <w:lsdException w:name="Plain Table 1" w:uiPriority="41"/>
     <w:lsdException w:name="Plain Table 2" w:uiPriority="42"/>
     <w:lsdException w:name="Plain Table 3" w:uiPriority="43"/>
@@ -1211,15 +2066,95 @@
     <w:lsdException w:name="Smart Hyperlink" w:semiHidden="1" w:unhideWhenUsed="1"/>
     <w:lsdException w:name="Hashtag" w:semiHidden="1" w:unhideWhenUsed="1"/>
   </w:latentStyles>
-  <w:style w:type="paragraph" w:default="1" w:styleId="a">
+  <w:style w:type="paragraph" w:styleId="Normal" w:default="1">
     <w:name w:val="Normal"/>
     <w:qFormat/>
+    <w:pPr>
+      <w:widowControl/>
+      <w:bidi w:val="0"/>
+      <w:spacing w:lineRule="auto" w:line="259" w:before="0" w:after="160"/>
+      <w:jc w:val="left"/>
+    </w:pPr>
+    <w:rPr>
+      <w:rFonts w:ascii="Calibri" w:hAnsi="Calibri" w:eastAsia="Calibri" w:cs="" w:asciiTheme="minorHAnsi" w:cstheme="minorBidi" w:eastAsiaTheme="minorHAnsi" w:hAnsiTheme="minorHAnsi"/>
+      <w:color w:val="auto"/>
+      <w:sz w:val="22"/>
+      <w:szCs w:val="22"/>
+      <w:lang w:val="en-GB" w:eastAsia="en-US" w:bidi="ar-SA"/>
+    </w:rPr>
   </w:style>
-  <w:style w:type="character" w:default="1" w:styleId="a0">
+  <w:style w:type="character" w:styleId="DefaultParagraphFont" w:default="1">
     <w:name w:val="Default Paragraph Font"/>
     <w:uiPriority w:val="1"/>
     <w:semiHidden/>
     <w:unhideWhenUsed/>
+    <w:qFormat/>
+    <w:rPr/>
+  </w:style>
+  <w:style w:type="paragraph" w:styleId="Heading">
+    <w:name w:val="Heading"/>
+    <w:basedOn w:val="Normal"/>
+    <w:next w:val="TextBody"/>
+    <w:qFormat/>
+    <w:pPr>
+      <w:keepNext/>
+      <w:spacing w:before="240" w:after="120"/>
+    </w:pPr>
+    <w:rPr>
+      <w:rFonts w:ascii="Liberation Sans" w:hAnsi="Liberation Sans" w:eastAsia="Droid Sans Fallback" w:cs="FreeSans"/>
+      <w:sz w:val="28"/>
+      <w:szCs w:val="28"/>
+    </w:rPr>
+  </w:style>
+  <w:style w:type="paragraph" w:styleId="TextBody">
+    <w:name w:val="Body Text"/>
+    <w:basedOn w:val="Normal"/>
+    <w:pPr>
+      <w:spacing w:lineRule="auto" w:line="288" w:before="0" w:after="140"/>
+    </w:pPr>
+    <w:rPr/>
+  </w:style>
+  <w:style w:type="paragraph" w:styleId="List">
+    <w:name w:val="List"/>
+    <w:basedOn w:val="TextBody"/>
+    <w:pPr/>
+    <w:rPr>
+      <w:rFonts w:cs="FreeSans"/>
+    </w:rPr>
+  </w:style>
+  <w:style w:type="paragraph" w:styleId="Caption">
+    <w:name w:val="Caption"/>
+    <w:basedOn w:val="Normal"/>
+    <w:qFormat/>
+    <w:pPr>
+      <w:suppressLineNumbers/>
+      <w:spacing w:before="120" w:after="120"/>
+    </w:pPr>
+    <w:rPr>
+      <w:rFonts w:cs="FreeSans"/>
+      <w:i/>
+      <w:iCs/>
+      <w:sz w:val="24"/>
+      <w:szCs w:val="24"/>
+    </w:rPr>
+  </w:style>
+  <w:style w:type="paragraph" w:styleId="Index">
+    <w:name w:val="Index"/>
+    <w:basedOn w:val="Normal"/>
+    <w:qFormat/>
+    <w:pPr>
+      <w:suppressLineNumbers/>
+    </w:pPr>
+    <w:rPr>
+      <w:rFonts w:cs="FreeSans"/>
+    </w:rPr>
+  </w:style>
+  <w:style w:type="numbering" w:styleId="NoList" w:default="1">
+    <w:name w:val="No List"/>
+    <w:uiPriority w:val="99"/>
+    <w:semiHidden/>
+    <w:unhideWhenUsed/>
+    <w:qFormat/>
   </w:style>
   <w:style w:type="table" w:default="1" w:styleId="a1">
     <w:name w:val="Normal Table"/>
@@ -1236,28 +2171,22 @@
       </w:tblCellMar>
     </w:tblPr>
   </w:style>
-  <w:style w:type="numbering" w:default="1" w:styleId="a2">
-    <w:name w:val="No List"/>
-    <w:uiPriority w:val="99"/>
-    <w:semiHidden/>
-    <w:unhideWhenUsed/>
-  </w:style>
   <w:style w:type="table" w:styleId="a3">
     <w:name w:val="Table Grid"/>
     <w:basedOn w:val="a1"/>
     <w:uiPriority w:val="39"/>
-    <w:rsid w:val="00751E33"/>
+    <w:rsid w:val="00751e33"/>
     <w:pPr>
       <w:spacing w:after="0" w:line="240" w:lineRule="auto"/>
     </w:pPr>
     <w:tblPr>
       <w:tblBorders>
-        <w:top w:val="single" w:sz="4" w:space="0" w:color="auto"/>
-        <w:left w:val="single" w:sz="4" w:space="0" w:color="auto"/>
-        <w:bottom w:val="single" w:sz="4" w:space="0" w:color="auto"/>
-        <w:right w:val="single" w:sz="4" w:space="0" w:color="auto"/>
-        <w:insideH w:val="single" w:sz="4" w:space="0" w:color="auto"/>
-        <w:insideV w:val="single" w:sz="4" w:space="0" w:color="auto"/>
+        <w:top w:val="single" w:color="auto" w:sz="4" w:space="0"/>
+        <w:left w:val="single" w:color="auto" w:sz="4" w:space="0"/>
+        <w:bottom w:val="single" w:color="auto" w:sz="4" w:space="0"/>
+        <w:right w:val="single" w:color="auto" w:sz="4" w:space="0"/>
+        <w:insideH w:val="single" w:color="auto" w:sz="4" w:space="0"/>
+        <w:insideV w:val="single" w:color="auto" w:sz="4" w:space="0"/>
       </w:tblBorders>
     </w:tblPr>
   </w:style>

</xml_diff>